<commit_message>
you should kill yourself now!
</commit_message>
<xml_diff>
--- a/labs/006/sharpinskiy-lab06.docx
+++ b/labs/006/sharpinskiy-lab06.docx
@@ -1,6 +1,6 @@
 
 <file path=word/document.xml><?xml version="1.0" encoding="utf-8"?>
-<w:document xmlns:wpc="http://schemas.microsoft.com/office/word/2010/wordprocessingCanvas" xmlns:mc="http://schemas.openxmlformats.org/markup-compatibility/2006" xmlns:o="urn:schemas-microsoft-com:office:office" xmlns:r="http://schemas.openxmlformats.org/officeDocument/2006/relationships" xmlns:m="http://schemas.openxmlformats.org/officeDocument/2006/math" xmlns:v="urn:schemas-microsoft-com:vml" xmlns:wp14="http://schemas.microsoft.com/office/word/2010/wordprocessingDrawing" xmlns:wp="http://schemas.openxmlformats.org/drawingml/2006/wordprocessingDrawing" xmlns:w10="urn:schemas-microsoft-com:office:word" xmlns:w="http://schemas.openxmlformats.org/wordprocessingml/2006/main" xmlns:w14="http://schemas.microsoft.com/office/word/2010/wordml" xmlns:w15="http://schemas.microsoft.com/office/word/2012/wordml" xmlns:wpg="http://schemas.microsoft.com/office/word/2010/wordprocessingGroup" xmlns:wpi="http://schemas.microsoft.com/office/word/2010/wordprocessingInk" xmlns:wne="http://schemas.microsoft.com/office/word/2006/wordml" xmlns:wps="http://schemas.microsoft.com/office/word/2010/wordprocessingShape" mc:Ignorable="w14 w15 wp14">
+<w:document xmlns:wpc="http://schemas.microsoft.com/office/word/2010/wordprocessingCanvas" xmlns:cx="http://schemas.microsoft.com/office/drawing/2014/chartex" xmlns:cx1="http://schemas.microsoft.com/office/drawing/2015/9/8/chartex" xmlns:cx2="http://schemas.microsoft.com/office/drawing/2015/10/21/chartex" xmlns:cx3="http://schemas.microsoft.com/office/drawing/2016/5/9/chartex" xmlns:cx4="http://schemas.microsoft.com/office/drawing/2016/5/10/chartex" xmlns:cx5="http://schemas.microsoft.com/office/drawing/2016/5/11/chartex" xmlns:cx6="http://schemas.microsoft.com/office/drawing/2016/5/12/chartex" xmlns:cx7="http://schemas.microsoft.com/office/drawing/2016/5/13/chartex" xmlns:cx8="http://schemas.microsoft.com/office/drawing/2016/5/14/chartex" xmlns:mc="http://schemas.openxmlformats.org/markup-compatibility/2006" xmlns:aink="http://schemas.microsoft.com/office/drawing/2016/ink" xmlns:am3d="http://schemas.microsoft.com/office/drawing/2017/model3d" xmlns:o="urn:schemas-microsoft-com:office:office" xmlns:oel="http://schemas.microsoft.com/office/2019/extlst" xmlns:r="http://schemas.openxmlformats.org/officeDocument/2006/relationships" xmlns:m="http://schemas.openxmlformats.org/officeDocument/2006/math" xmlns:v="urn:schemas-microsoft-com:vml" xmlns:wp14="http://schemas.microsoft.com/office/word/2010/wordprocessingDrawing" xmlns:wp="http://schemas.openxmlformats.org/drawingml/2006/wordprocessingDrawing" xmlns:w10="urn:schemas-microsoft-com:office:word" xmlns:w="http://schemas.openxmlformats.org/wordprocessingml/2006/main" xmlns:w14="http://schemas.microsoft.com/office/word/2010/wordml" xmlns:w15="http://schemas.microsoft.com/office/word/2012/wordml" xmlns:w16cex="http://schemas.microsoft.com/office/word/2018/wordml/cex" xmlns:w16cid="http://schemas.microsoft.com/office/word/2016/wordml/cid" xmlns:w16="http://schemas.microsoft.com/office/word/2018/wordml" xmlns:w16du="http://schemas.microsoft.com/office/word/2023/wordml/word16du" xmlns:w16sdtdh="http://schemas.microsoft.com/office/word/2020/wordml/sdtdatahash" xmlns:w16se="http://schemas.microsoft.com/office/word/2015/wordml/symex" xmlns:wpg="http://schemas.microsoft.com/office/word/2010/wordprocessingGroup" xmlns:wpi="http://schemas.microsoft.com/office/word/2010/wordprocessingInk" xmlns:wne="http://schemas.microsoft.com/office/word/2006/wordml" xmlns:wps="http://schemas.microsoft.com/office/word/2010/wordprocessingShape" mc:Ignorable="w14 w15 w16se w16cid w16 w16cex w16sdtdh w16du wp14">
   <w:body>
     <w:p>
       <w:pPr>
@@ -124,7 +124,7 @@
       </w:pPr>
       <w:r>
         <w:rPr>
-          <w:rStyle w:val="a3"/>
+          <w:rStyle w:val="BookTitle"/>
           <w:caps/>
           <w:color w:val="000000" w:themeColor="text1"/>
           <w:szCs w:val="28"/>
@@ -190,7 +190,7 @@
       </w:pPr>
       <w:r>
         <w:rPr>
-          <w:rStyle w:val="a3"/>
+          <w:rStyle w:val="BookTitle"/>
           <w:color w:val="000000" w:themeColor="text1"/>
           <w:sz w:val="28"/>
           <w:szCs w:val="28"/>
@@ -199,7 +199,7 @@
       </w:r>
       <w:r>
         <w:rPr>
-          <w:rStyle w:val="a3"/>
+          <w:rStyle w:val="BookTitle"/>
           <w:color w:val="000000" w:themeColor="text1"/>
           <w:sz w:val="28"/>
           <w:szCs w:val="28"/>
@@ -366,23 +366,13 @@
                 <w:color w:val="000000" w:themeColor="text1"/>
               </w:rPr>
             </w:pPr>
-            <w:proofErr w:type="spellStart"/>
             <w:r>
               <w:rPr>
                 <w:color w:val="000000" w:themeColor="text1"/>
                 <w:sz w:val="28"/>
                 <w:szCs w:val="28"/>
               </w:rPr>
-              <w:t>Хахаев</w:t>
-            </w:r>
-            <w:proofErr w:type="spellEnd"/>
-            <w:r>
-              <w:rPr>
-                <w:color w:val="000000" w:themeColor="text1"/>
-                <w:sz w:val="28"/>
-                <w:szCs w:val="28"/>
-              </w:rPr>
-              <w:t xml:space="preserve"> И. А.</w:t>
+              <w:t>Хахаев И. А.</w:t>
             </w:r>
           </w:p>
         </w:tc>
@@ -571,7 +561,7 @@
     </w:p>
     <w:p>
       <w:pPr>
-        <w:pStyle w:val="ac"/>
+        <w:pStyle w:val="NormalWeb"/>
         <w:shd w:val="clear" w:color="auto" w:fill="FFFFFF"/>
         <w:spacing w:before="0" w:beforeAutospacing="0"/>
         <w:rPr>
@@ -586,30 +576,12 @@
           <w:sz w:val="28"/>
           <w:szCs w:val="28"/>
         </w:rPr>
-        <w:t xml:space="preserve">Описать структуру с именем NOTE1, содержащую поля: </w:t>
-      </w:r>
-      <w:proofErr w:type="spellStart"/>
-      <w:r>
-        <w:rPr>
-          <w:color w:val="000000" w:themeColor="text1"/>
-          <w:sz w:val="28"/>
-          <w:szCs w:val="28"/>
-        </w:rPr>
-        <w:t>Name</w:t>
-      </w:r>
-      <w:proofErr w:type="spellEnd"/>
-      <w:r>
-        <w:rPr>
-          <w:color w:val="000000" w:themeColor="text1"/>
-          <w:sz w:val="28"/>
-          <w:szCs w:val="28"/>
-        </w:rPr>
-        <w:t xml:space="preserve"> – фамилия и инициалы, TELE – номер телефона, DATE – дата рождения (год, месяц, число).</w:t>
-      </w:r>
-    </w:p>
-    <w:p>
-      <w:pPr>
-        <w:pStyle w:val="ac"/>
+        <w:t>Описать структуру с именем NOTE1, содержащую поля: Name – фамилия и инициалы, TELE – номер телефона, DATE – дата рождения (год, месяц, число).</w:t>
+      </w:r>
+    </w:p>
+    <w:p>
+      <w:pPr>
+        <w:pStyle w:val="NormalWeb"/>
         <w:shd w:val="clear" w:color="auto" w:fill="FFFFFF"/>
         <w:spacing w:before="0" w:beforeAutospacing="0"/>
         <w:rPr>
@@ -629,7 +601,7 @@
     </w:p>
     <w:p>
       <w:pPr>
-        <w:pStyle w:val="ac"/>
+        <w:pStyle w:val="NormalWeb"/>
         <w:numPr>
           <w:ilvl w:val="0"/>
           <w:numId w:val="3"/>
@@ -653,7 +625,7 @@
     </w:p>
     <w:p>
       <w:pPr>
-        <w:pStyle w:val="ac"/>
+        <w:pStyle w:val="NormalWeb"/>
         <w:numPr>
           <w:ilvl w:val="0"/>
           <w:numId w:val="3"/>
@@ -752,7 +724,6 @@
         </w:rPr>
         <w:t xml:space="preserve"> файл, в каждой строке которого содержится информация о каком-то пользователе: </w:t>
       </w:r>
-      <w:proofErr w:type="gramStart"/>
       <w:r>
         <w:rPr>
           <w:rFonts w:ascii="Consolas" w:hAnsi="Consolas"/>
@@ -787,17 +758,7 @@
           <w:sz w:val="28"/>
           <w:szCs w:val="28"/>
         </w:rPr>
-        <w:t>ТЕЛЕФОНА</w:t>
-      </w:r>
-      <w:proofErr w:type="gramEnd"/>
-      <w:r>
-        <w:rPr>
-          <w:rFonts w:ascii="Consolas" w:hAnsi="Consolas"/>
-          <w:color w:val="000000" w:themeColor="text1"/>
-          <w:sz w:val="28"/>
-          <w:szCs w:val="28"/>
-        </w:rPr>
-        <w:t>,ГГГГ.ММ.ДД</w:t>
+        <w:t>ТЕЛЕФОНА,ГГГГ.ММ.ДД</w:t>
       </w:r>
       <w:r>
         <w:rPr>
@@ -891,16 +852,7 @@
           <w:sz w:val="28"/>
           <w:szCs w:val="28"/>
         </w:rPr>
-        <w:t xml:space="preserve"> распределить содержимое по полям </w:t>
-      </w:r>
-      <w:proofErr w:type="gramStart"/>
-      <w:r>
-        <w:rPr>
-          <w:color w:val="000000" w:themeColor="text1"/>
-          <w:sz w:val="28"/>
-          <w:szCs w:val="28"/>
-        </w:rPr>
-        <w:t>структуры</w:t>
+        <w:t xml:space="preserve"> распределить содержимое по полям структуры</w:t>
       </w:r>
       <w:r>
         <w:rPr>
@@ -918,8 +870,6 @@
         </w:rPr>
         <w:t xml:space="preserve"> (</w:t>
       </w:r>
-      <w:proofErr w:type="spellStart"/>
-      <w:proofErr w:type="gramEnd"/>
       <w:r>
         <w:rPr>
           <w:rFonts w:ascii="Consolas" w:hAnsi="Consolas"/>
@@ -930,7 +880,6 @@
         </w:rPr>
         <w:t>typedef</w:t>
       </w:r>
-      <w:proofErr w:type="spellEnd"/>
       <w:r>
         <w:rPr>
           <w:rFonts w:ascii="Consolas" w:hAnsi="Consolas"/>
@@ -940,7 +889,6 @@
         </w:rPr>
         <w:t xml:space="preserve"> </w:t>
       </w:r>
-      <w:proofErr w:type="spellStart"/>
       <w:r>
         <w:rPr>
           <w:rFonts w:ascii="Consolas" w:hAnsi="Consolas"/>
@@ -951,7 +899,6 @@
         </w:rPr>
         <w:t>struct</w:t>
       </w:r>
-      <w:proofErr w:type="spellEnd"/>
       <w:r>
         <w:rPr>
           <w:rFonts w:ascii="Consolas" w:hAnsi="Consolas"/>
@@ -1094,8 +1041,6 @@
         </w:rPr>
         <w:t>,</w:t>
       </w:r>
-      <w:bookmarkStart w:id="0" w:name="_GoBack"/>
-      <w:bookmarkEnd w:id="0"/>
       <w:r>
         <w:rPr>
           <w:color w:val="000000" w:themeColor="text1"/>
@@ -1142,7 +1087,6 @@
         <w:t xml:space="preserve">Сортировка осуществляется функцией </w:t>
       </w:r>
       <w:proofErr w:type="spellStart"/>
-      <w:proofErr w:type="gramStart"/>
       <w:r>
         <w:rPr>
           <w:rFonts w:ascii="Consolas" w:hAnsi="Consolas"/>
@@ -1161,17 +1105,7 @@
           <w:sz w:val="28"/>
           <w:szCs w:val="28"/>
         </w:rPr>
-        <w:t>(</w:t>
-      </w:r>
-      <w:proofErr w:type="gramEnd"/>
-      <w:r>
-        <w:rPr>
-          <w:rFonts w:ascii="Consolas" w:hAnsi="Consolas"/>
-          <w:color w:val="000000" w:themeColor="text1"/>
-          <w:sz w:val="28"/>
-          <w:szCs w:val="28"/>
-        </w:rPr>
-        <w:t>)</w:t>
+        <w:t>()</w:t>
       </w:r>
       <w:r>
         <w:rPr>
@@ -1227,7 +1161,6 @@
         <w:t xml:space="preserve"> </w:t>
       </w:r>
       <w:proofErr w:type="spellStart"/>
-      <w:proofErr w:type="gramStart"/>
       <w:r>
         <w:rPr>
           <w:rFonts w:ascii="Consolas" w:hAnsi="Consolas"/>
@@ -1246,17 +1179,7 @@
           <w:sz w:val="28"/>
           <w:szCs w:val="28"/>
         </w:rPr>
-        <w:t>(</w:t>
-      </w:r>
-      <w:proofErr w:type="gramEnd"/>
-      <w:r>
-        <w:rPr>
-          <w:rFonts w:ascii="Consolas" w:hAnsi="Consolas"/>
-          <w:color w:val="000000" w:themeColor="text1"/>
-          <w:sz w:val="28"/>
-          <w:szCs w:val="28"/>
-        </w:rPr>
-        <w:t>)</w:t>
+        <w:t>()</w:t>
       </w:r>
       <w:r>
         <w:rPr>
@@ -1287,7 +1210,6 @@
         <w:t xml:space="preserve">Проверка пользователей, родившихся в указанном месяце, происходит в цикле: месяц их рождения сравнивается с указанным месяцем функцией </w:t>
       </w:r>
       <w:proofErr w:type="spellStart"/>
-      <w:proofErr w:type="gramStart"/>
       <w:r>
         <w:rPr>
           <w:rFonts w:ascii="Consolas" w:hAnsi="Consolas"/>
@@ -1306,17 +1228,7 @@
           <w:sz w:val="28"/>
           <w:szCs w:val="28"/>
         </w:rPr>
-        <w:t>(</w:t>
-      </w:r>
-      <w:proofErr w:type="gramEnd"/>
-      <w:r>
-        <w:rPr>
-          <w:rFonts w:ascii="Consolas" w:hAnsi="Consolas"/>
-          <w:color w:val="000000" w:themeColor="text1"/>
-          <w:sz w:val="28"/>
-          <w:szCs w:val="28"/>
-        </w:rPr>
-        <w:t>)</w:t>
+        <w:t>()</w:t>
       </w:r>
       <w:r>
         <w:rPr>
@@ -1370,7 +1282,6 @@
         </w:rPr>
         <w:t xml:space="preserve">Функция </w:t>
       </w:r>
-      <w:proofErr w:type="gramStart"/>
       <w:r>
         <w:rPr>
           <w:b/>
@@ -1379,23 +1290,12 @@
           <w:szCs w:val="28"/>
           <w:lang w:val="en-US"/>
         </w:rPr>
-        <w:t>main(</w:t>
-      </w:r>
-      <w:proofErr w:type="gramEnd"/>
-      <w:r>
-        <w:rPr>
-          <w:b/>
-          <w:color w:val="000000" w:themeColor="text1"/>
-          <w:sz w:val="28"/>
-          <w:szCs w:val="28"/>
-          <w:lang w:val="en-US"/>
-        </w:rPr>
-        <w:t>)</w:t>
+        <w:t>main()</w:t>
       </w:r>
     </w:p>
     <w:tbl>
       <w:tblPr>
-        <w:tblStyle w:val="ab"/>
+        <w:tblStyle w:val="TableGrid"/>
         <w:tblW w:w="9638" w:type="dxa"/>
         <w:tblLook w:val="0000" w:firstRow="0" w:lastRow="0" w:firstColumn="0" w:lastColumn="0" w:noHBand="0" w:noVBand="0"/>
       </w:tblPr>
@@ -1412,7 +1312,7 @@
           </w:tcPr>
           <w:p>
             <w:pPr>
-              <w:pStyle w:val="a8"/>
+              <w:pStyle w:val="a"/>
               <w:jc w:val="center"/>
               <w:rPr>
                 <w:color w:val="000000" w:themeColor="text1"/>
@@ -1432,7 +1332,7 @@
           </w:tcPr>
           <w:p>
             <w:pPr>
-              <w:pStyle w:val="a8"/>
+              <w:pStyle w:val="a"/>
               <w:jc w:val="center"/>
               <w:rPr>
                 <w:color w:val="000000" w:themeColor="text1"/>
@@ -1458,7 +1358,7 @@
           </w:tcPr>
           <w:p>
             <w:pPr>
-              <w:pStyle w:val="a8"/>
+              <w:pStyle w:val="a"/>
               <w:jc w:val="center"/>
               <w:rPr>
                 <w:color w:val="000000" w:themeColor="text1"/>
@@ -1478,7 +1378,7 @@
           </w:tcPr>
           <w:p>
             <w:pPr>
-              <w:pStyle w:val="a8"/>
+              <w:pStyle w:val="a"/>
               <w:jc w:val="center"/>
               <w:rPr>
                 <w:color w:val="000000" w:themeColor="text1"/>
@@ -1500,7 +1400,7 @@
           </w:tcPr>
           <w:p>
             <w:pPr>
-              <w:pStyle w:val="a8"/>
+              <w:pStyle w:val="a"/>
               <w:jc w:val="center"/>
               <w:rPr>
                 <w:color w:val="000000" w:themeColor="text1"/>
@@ -1522,7 +1422,7 @@
           </w:tcPr>
           <w:p>
             <w:pPr>
-              <w:pStyle w:val="a8"/>
+              <w:pStyle w:val="a"/>
               <w:jc w:val="center"/>
               <w:rPr>
                 <w:color w:val="000000" w:themeColor="text1"/>
@@ -1544,7 +1444,7 @@
           </w:tcPr>
           <w:p>
             <w:pPr>
-              <w:pStyle w:val="a8"/>
+              <w:pStyle w:val="a"/>
               <w:jc w:val="center"/>
               <w:rPr>
                 <w:color w:val="000000" w:themeColor="text1"/>
@@ -1566,7 +1466,7 @@
           </w:tcPr>
           <w:p>
             <w:pPr>
-              <w:pStyle w:val="a8"/>
+              <w:pStyle w:val="a"/>
               <w:jc w:val="center"/>
               <w:rPr>
                 <w:color w:val="000000" w:themeColor="text1"/>
@@ -1589,7 +1489,7 @@
           </w:tcPr>
           <w:p>
             <w:pPr>
-              <w:pStyle w:val="a8"/>
+              <w:pStyle w:val="a"/>
               <w:jc w:val="center"/>
               <w:rPr>
                 <w:color w:val="000000" w:themeColor="text1"/>
@@ -1611,7 +1511,7 @@
           </w:tcPr>
           <w:p>
             <w:pPr>
-              <w:pStyle w:val="a8"/>
+              <w:pStyle w:val="a"/>
               <w:jc w:val="center"/>
               <w:rPr>
                 <w:color w:val="000000" w:themeColor="text1"/>
@@ -1635,14 +1535,13 @@
           </w:tcPr>
           <w:p>
             <w:pPr>
-              <w:pStyle w:val="a8"/>
-              <w:jc w:val="center"/>
-              <w:rPr>
-                <w:color w:val="000000" w:themeColor="text1"/>
-                <w:lang w:val="en-US"/>
-              </w:rPr>
-            </w:pPr>
-            <w:proofErr w:type="spellStart"/>
+              <w:pStyle w:val="a"/>
+              <w:jc w:val="center"/>
+              <w:rPr>
+                <w:color w:val="000000" w:themeColor="text1"/>
+                <w:lang w:val="en-US"/>
+              </w:rPr>
+            </w:pPr>
             <w:r>
               <w:rPr>
                 <w:color w:val="000000" w:themeColor="text1"/>
@@ -1650,7 +1549,6 @@
               </w:rPr>
               <w:t>int</w:t>
             </w:r>
-            <w:proofErr w:type="spellEnd"/>
           </w:p>
         </w:tc>
         <w:tc>
@@ -1659,7 +1557,7 @@
           </w:tcPr>
           <w:p>
             <w:pPr>
-              <w:pStyle w:val="a8"/>
+              <w:pStyle w:val="a"/>
               <w:jc w:val="center"/>
               <w:rPr>
                 <w:color w:val="000000" w:themeColor="text1"/>
@@ -1681,7 +1579,7 @@
           </w:tcPr>
           <w:p>
             <w:pPr>
-              <w:pStyle w:val="a8"/>
+              <w:pStyle w:val="a"/>
               <w:jc w:val="center"/>
               <w:rPr>
                 <w:color w:val="000000" w:themeColor="text1"/>
@@ -1703,7 +1601,7 @@
           </w:tcPr>
           <w:p>
             <w:pPr>
-              <w:pStyle w:val="a8"/>
+              <w:pStyle w:val="a"/>
               <w:jc w:val="center"/>
               <w:rPr>
                 <w:color w:val="000000" w:themeColor="text1"/>
@@ -1725,14 +1623,13 @@
           </w:tcPr>
           <w:p>
             <w:pPr>
-              <w:pStyle w:val="a8"/>
-              <w:jc w:val="center"/>
-              <w:rPr>
-                <w:color w:val="000000" w:themeColor="text1"/>
-                <w:lang w:val="en-US"/>
-              </w:rPr>
-            </w:pPr>
-            <w:proofErr w:type="spellStart"/>
+              <w:pStyle w:val="a"/>
+              <w:jc w:val="center"/>
+              <w:rPr>
+                <w:color w:val="000000" w:themeColor="text1"/>
+                <w:lang w:val="en-US"/>
+              </w:rPr>
+            </w:pPr>
             <w:r>
               <w:rPr>
                 <w:color w:val="000000" w:themeColor="text1"/>
@@ -1740,7 +1637,6 @@
               </w:rPr>
               <w:t>int</w:t>
             </w:r>
-            <w:proofErr w:type="spellEnd"/>
           </w:p>
         </w:tc>
         <w:tc>
@@ -1749,7 +1645,7 @@
           </w:tcPr>
           <w:p>
             <w:pPr>
-              <w:pStyle w:val="a8"/>
+              <w:pStyle w:val="a"/>
               <w:jc w:val="center"/>
               <w:rPr>
                 <w:color w:val="000000" w:themeColor="text1"/>
@@ -1771,7 +1667,7 @@
           </w:tcPr>
           <w:p>
             <w:pPr>
-              <w:pStyle w:val="a8"/>
+              <w:pStyle w:val="a"/>
               <w:jc w:val="center"/>
               <w:rPr>
                 <w:color w:val="000000" w:themeColor="text1"/>
@@ -1793,7 +1689,7 @@
           </w:tcPr>
           <w:p>
             <w:pPr>
-              <w:pStyle w:val="a8"/>
+              <w:pStyle w:val="a"/>
               <w:jc w:val="center"/>
               <w:rPr>
                 <w:color w:val="000000" w:themeColor="text1"/>
@@ -1815,14 +1711,13 @@
           </w:tcPr>
           <w:p>
             <w:pPr>
-              <w:pStyle w:val="a8"/>
-              <w:jc w:val="center"/>
-              <w:rPr>
-                <w:color w:val="000000" w:themeColor="text1"/>
-                <w:lang w:val="en-US"/>
-              </w:rPr>
-            </w:pPr>
-            <w:proofErr w:type="spellStart"/>
+              <w:pStyle w:val="a"/>
+              <w:jc w:val="center"/>
+              <w:rPr>
+                <w:color w:val="000000" w:themeColor="text1"/>
+                <w:lang w:val="en-US"/>
+              </w:rPr>
+            </w:pPr>
             <w:r>
               <w:rPr>
                 <w:color w:val="000000" w:themeColor="text1"/>
@@ -1830,7 +1725,6 @@
               </w:rPr>
               <w:t>int</w:t>
             </w:r>
-            <w:proofErr w:type="spellEnd"/>
           </w:p>
         </w:tc>
         <w:tc>
@@ -1839,7 +1733,7 @@
           </w:tcPr>
           <w:p>
             <w:pPr>
-              <w:pStyle w:val="a8"/>
+              <w:pStyle w:val="a"/>
               <w:jc w:val="center"/>
               <w:rPr>
                 <w:color w:val="000000" w:themeColor="text1"/>
@@ -1861,7 +1755,7 @@
           </w:tcPr>
           <w:p>
             <w:pPr>
-              <w:pStyle w:val="a8"/>
+              <w:pStyle w:val="a"/>
               <w:jc w:val="center"/>
               <w:rPr>
                 <w:color w:val="000000" w:themeColor="text1"/>
@@ -1883,7 +1777,7 @@
           </w:tcPr>
           <w:p>
             <w:pPr>
-              <w:pStyle w:val="a8"/>
+              <w:pStyle w:val="a"/>
               <w:jc w:val="center"/>
               <w:rPr>
                 <w:color w:val="000000" w:themeColor="text1"/>
@@ -1907,7 +1801,7 @@
           </w:tcPr>
           <w:p>
             <w:pPr>
-              <w:pStyle w:val="a8"/>
+              <w:pStyle w:val="a"/>
               <w:jc w:val="center"/>
               <w:rPr>
                 <w:color w:val="000000" w:themeColor="text1"/>
@@ -1929,7 +1823,7 @@
           </w:tcPr>
           <w:p>
             <w:pPr>
-              <w:pStyle w:val="a8"/>
+              <w:pStyle w:val="a"/>
               <w:jc w:val="center"/>
               <w:rPr>
                 <w:color w:val="000000" w:themeColor="text1"/>
@@ -1951,7 +1845,7 @@
           </w:tcPr>
           <w:p>
             <w:pPr>
-              <w:pStyle w:val="a8"/>
+              <w:pStyle w:val="a"/>
               <w:jc w:val="center"/>
               <w:rPr>
                 <w:color w:val="000000" w:themeColor="text1"/>
@@ -1973,7 +1867,7 @@
           </w:tcPr>
           <w:p>
             <w:pPr>
-              <w:pStyle w:val="a8"/>
+              <w:pStyle w:val="a"/>
               <w:jc w:val="center"/>
               <w:rPr>
                 <w:color w:val="000000" w:themeColor="text1"/>
@@ -1995,7 +1889,7 @@
           </w:tcPr>
           <w:p>
             <w:pPr>
-              <w:pStyle w:val="a8"/>
+              <w:pStyle w:val="a"/>
               <w:jc w:val="center"/>
               <w:rPr>
                 <w:color w:val="000000" w:themeColor="text1"/>
@@ -2017,7 +1911,7 @@
           </w:tcPr>
           <w:p>
             <w:pPr>
-              <w:pStyle w:val="a8"/>
+              <w:pStyle w:val="a"/>
               <w:jc w:val="center"/>
               <w:rPr>
                 <w:color w:val="000000" w:themeColor="text1"/>
@@ -2039,7 +1933,7 @@
           </w:tcPr>
           <w:p>
             <w:pPr>
-              <w:pStyle w:val="a8"/>
+              <w:pStyle w:val="a"/>
               <w:jc w:val="center"/>
               <w:rPr>
                 <w:color w:val="000000" w:themeColor="text1"/>
@@ -2061,7 +1955,7 @@
           </w:tcPr>
           <w:p>
             <w:pPr>
-              <w:pStyle w:val="a8"/>
+              <w:pStyle w:val="a"/>
               <w:jc w:val="center"/>
               <w:rPr>
                 <w:color w:val="000000" w:themeColor="text1"/>
@@ -2083,7 +1977,7 @@
           </w:tcPr>
           <w:p>
             <w:pPr>
-              <w:pStyle w:val="a8"/>
+              <w:pStyle w:val="a"/>
               <w:jc w:val="center"/>
               <w:rPr>
                 <w:color w:val="000000" w:themeColor="text1"/>
@@ -2107,7 +2001,7 @@
           </w:tcPr>
           <w:p>
             <w:pPr>
-              <w:pStyle w:val="a8"/>
+              <w:pStyle w:val="a"/>
               <w:jc w:val="center"/>
               <w:rPr>
                 <w:color w:val="000000" w:themeColor="text1"/>
@@ -2158,7 +2052,6 @@
         <w:t xml:space="preserve">Функция </w:t>
       </w:r>
       <w:proofErr w:type="spellStart"/>
-      <w:proofErr w:type="gramStart"/>
       <w:r>
         <w:rPr>
           <w:b/>
@@ -2178,23 +2071,12 @@
           <w:szCs w:val="28"/>
           <w:lang w:val="en-US"/>
         </w:rPr>
-        <w:t>(</w:t>
-      </w:r>
-      <w:proofErr w:type="gramEnd"/>
-      <w:r>
-        <w:rPr>
-          <w:b/>
-          <w:color w:val="000000" w:themeColor="text1"/>
-          <w:sz w:val="28"/>
-          <w:szCs w:val="28"/>
-          <w:lang w:val="en-US"/>
-        </w:rPr>
-        <w:t>)</w:t>
+        <w:t>()</w:t>
       </w:r>
     </w:p>
     <w:tbl>
       <w:tblPr>
-        <w:tblStyle w:val="ab"/>
+        <w:tblStyle w:val="TableGrid"/>
         <w:tblW w:w="9638" w:type="dxa"/>
         <w:tblLook w:val="0000" w:firstRow="0" w:lastRow="0" w:firstColumn="0" w:lastColumn="0" w:noHBand="0" w:noVBand="0"/>
       </w:tblPr>
@@ -2211,7 +2093,7 @@
           </w:tcPr>
           <w:p>
             <w:pPr>
-              <w:pStyle w:val="a8"/>
+              <w:pStyle w:val="a"/>
               <w:jc w:val="center"/>
               <w:rPr>
                 <w:color w:val="000000" w:themeColor="text1"/>
@@ -2231,7 +2113,7 @@
           </w:tcPr>
           <w:p>
             <w:pPr>
-              <w:pStyle w:val="a8"/>
+              <w:pStyle w:val="a"/>
               <w:jc w:val="center"/>
               <w:rPr>
                 <w:color w:val="000000" w:themeColor="text1"/>
@@ -2257,7 +2139,7 @@
           </w:tcPr>
           <w:p>
             <w:pPr>
-              <w:pStyle w:val="a8"/>
+              <w:pStyle w:val="a"/>
               <w:jc w:val="center"/>
               <w:rPr>
                 <w:color w:val="000000" w:themeColor="text1"/>
@@ -2277,7 +2159,7 @@
           </w:tcPr>
           <w:p>
             <w:pPr>
-              <w:pStyle w:val="a8"/>
+              <w:pStyle w:val="a"/>
               <w:jc w:val="center"/>
               <w:rPr>
                 <w:color w:val="000000" w:themeColor="text1"/>
@@ -2299,7 +2181,7 @@
           </w:tcPr>
           <w:p>
             <w:pPr>
-              <w:pStyle w:val="a8"/>
+              <w:pStyle w:val="a"/>
               <w:jc w:val="center"/>
               <w:rPr>
                 <w:color w:val="000000" w:themeColor="text1"/>
@@ -2321,7 +2203,7 @@
           </w:tcPr>
           <w:p>
             <w:pPr>
-              <w:pStyle w:val="a8"/>
+              <w:pStyle w:val="a"/>
               <w:jc w:val="center"/>
               <w:rPr>
                 <w:color w:val="000000" w:themeColor="text1"/>
@@ -2343,7 +2225,7 @@
           </w:tcPr>
           <w:p>
             <w:pPr>
-              <w:pStyle w:val="a8"/>
+              <w:pStyle w:val="a"/>
               <w:jc w:val="center"/>
               <w:rPr>
                 <w:color w:val="000000" w:themeColor="text1"/>
@@ -2365,7 +2247,7 @@
           </w:tcPr>
           <w:p>
             <w:pPr>
-              <w:pStyle w:val="a8"/>
+              <w:pStyle w:val="a"/>
               <w:jc w:val="center"/>
               <w:rPr>
                 <w:color w:val="000000" w:themeColor="text1"/>
@@ -2388,7 +2270,7 @@
           </w:tcPr>
           <w:p>
             <w:pPr>
-              <w:pStyle w:val="a8"/>
+              <w:pStyle w:val="a"/>
               <w:jc w:val="center"/>
               <w:rPr>
                 <w:color w:val="000000" w:themeColor="text1"/>
@@ -2410,7 +2292,7 @@
           </w:tcPr>
           <w:p>
             <w:pPr>
-              <w:pStyle w:val="a8"/>
+              <w:pStyle w:val="a"/>
               <w:jc w:val="center"/>
               <w:rPr>
                 <w:color w:val="000000" w:themeColor="text1"/>
@@ -2432,7 +2314,7 @@
           </w:tcPr>
           <w:p>
             <w:pPr>
-              <w:pStyle w:val="a8"/>
+              <w:pStyle w:val="a"/>
               <w:jc w:val="center"/>
               <w:rPr>
                 <w:color w:val="000000" w:themeColor="text1"/>
@@ -2454,7 +2336,7 @@
           </w:tcPr>
           <w:p>
             <w:pPr>
-              <w:pStyle w:val="a8"/>
+              <w:pStyle w:val="a"/>
               <w:jc w:val="center"/>
               <w:rPr>
                 <w:color w:val="000000" w:themeColor="text1"/>
@@ -2505,7 +2387,6 @@
         <w:t xml:space="preserve">Функция </w:t>
       </w:r>
       <w:proofErr w:type="spellStart"/>
-      <w:proofErr w:type="gramStart"/>
       <w:r>
         <w:rPr>
           <w:b/>
@@ -2525,23 +2406,12 @@
           <w:szCs w:val="28"/>
           <w:lang w:val="en-US"/>
         </w:rPr>
-        <w:t>(</w:t>
-      </w:r>
-      <w:proofErr w:type="gramEnd"/>
-      <w:r>
-        <w:rPr>
-          <w:b/>
-          <w:color w:val="000000" w:themeColor="text1"/>
-          <w:sz w:val="28"/>
-          <w:szCs w:val="28"/>
-          <w:lang w:val="en-US"/>
-        </w:rPr>
-        <w:t>)</w:t>
+        <w:t>()</w:t>
       </w:r>
     </w:p>
     <w:tbl>
       <w:tblPr>
-        <w:tblStyle w:val="ab"/>
+        <w:tblStyle w:val="TableGrid"/>
         <w:tblW w:w="9638" w:type="dxa"/>
         <w:tblLook w:val="0000" w:firstRow="0" w:lastRow="0" w:firstColumn="0" w:lastColumn="0" w:noHBand="0" w:noVBand="0"/>
       </w:tblPr>
@@ -2558,7 +2428,7 @@
           </w:tcPr>
           <w:p>
             <w:pPr>
-              <w:pStyle w:val="a8"/>
+              <w:pStyle w:val="a"/>
               <w:jc w:val="center"/>
               <w:rPr>
                 <w:color w:val="000000" w:themeColor="text1"/>
@@ -2578,7 +2448,7 @@
           </w:tcPr>
           <w:p>
             <w:pPr>
-              <w:pStyle w:val="a8"/>
+              <w:pStyle w:val="a"/>
               <w:jc w:val="center"/>
               <w:rPr>
                 <w:color w:val="000000" w:themeColor="text1"/>
@@ -2604,7 +2474,7 @@
           </w:tcPr>
           <w:p>
             <w:pPr>
-              <w:pStyle w:val="a8"/>
+              <w:pStyle w:val="a"/>
               <w:jc w:val="center"/>
               <w:rPr>
                 <w:color w:val="000000" w:themeColor="text1"/>
@@ -2624,7 +2494,7 @@
           </w:tcPr>
           <w:p>
             <w:pPr>
-              <w:pStyle w:val="a8"/>
+              <w:pStyle w:val="a"/>
               <w:jc w:val="center"/>
               <w:rPr>
                 <w:color w:val="000000" w:themeColor="text1"/>
@@ -2646,7 +2516,7 @@
           </w:tcPr>
           <w:p>
             <w:pPr>
-              <w:pStyle w:val="a8"/>
+              <w:pStyle w:val="a"/>
               <w:jc w:val="center"/>
               <w:rPr>
                 <w:color w:val="000000" w:themeColor="text1"/>
@@ -2668,7 +2538,7 @@
           </w:tcPr>
           <w:p>
             <w:pPr>
-              <w:pStyle w:val="a8"/>
+              <w:pStyle w:val="a"/>
               <w:jc w:val="center"/>
               <w:rPr>
                 <w:color w:val="000000" w:themeColor="text1"/>
@@ -2690,7 +2560,7 @@
           </w:tcPr>
           <w:p>
             <w:pPr>
-              <w:pStyle w:val="a8"/>
+              <w:pStyle w:val="a"/>
               <w:jc w:val="center"/>
               <w:rPr>
                 <w:color w:val="000000" w:themeColor="text1"/>
@@ -2711,7 +2581,7 @@
           </w:tcPr>
           <w:p>
             <w:pPr>
-              <w:pStyle w:val="a8"/>
+              <w:pStyle w:val="a"/>
               <w:jc w:val="center"/>
               <w:rPr>
                 <w:color w:val="000000" w:themeColor="text1"/>
@@ -2763,1942 +2633,15 @@
           <w:color w:val="000000" w:themeColor="text1"/>
           <w:sz w:val="28"/>
           <w:szCs w:val="28"/>
-        </w:rPr>
-      </w:pPr>
-      <w:r>
-        <w:rPr>
-          <w:b/>
-          <w:color w:val="000000" w:themeColor="text1"/>
-          <w:sz w:val="28"/>
-          <w:szCs w:val="28"/>
-        </w:rPr>
-        <w:br w:type="page"/>
-      </w:r>
-    </w:p>
-    <w:p>
-      <w:pPr>
-        <w:spacing w:line="360" w:lineRule="auto"/>
-        <w:ind w:firstLine="709"/>
-        <w:jc w:val="both"/>
-        <w:rPr>
-          <w:b/>
-          <w:color w:val="000000" w:themeColor="text1"/>
-          <w:sz w:val="28"/>
-          <w:szCs w:val="28"/>
-        </w:rPr>
-      </w:pPr>
-      <w:r>
-        <w:rPr>
-          <w:b/>
-          <w:color w:val="000000" w:themeColor="text1"/>
-          <w:sz w:val="28"/>
-          <w:szCs w:val="28"/>
-        </w:rPr>
-        <w:lastRenderedPageBreak/>
-        <w:t>Контрольные примеры</w:t>
-      </w:r>
-    </w:p>
-    <w:p>
-      <w:pPr>
-        <w:spacing w:line="360" w:lineRule="auto"/>
-        <w:ind w:firstLine="709"/>
-        <w:jc w:val="both"/>
-        <w:rPr>
-          <w:b/>
-          <w:color w:val="000000" w:themeColor="text1"/>
-          <w:sz w:val="28"/>
-          <w:szCs w:val="28"/>
           <w:lang w:val="en-US"/>
         </w:rPr>
       </w:pPr>
     </w:p>
-    <w:p>
-      <w:pPr>
-        <w:spacing w:line="360" w:lineRule="auto"/>
-        <w:ind w:firstLine="709"/>
-        <w:jc w:val="both"/>
-        <w:rPr>
-          <w:b/>
-          <w:color w:val="000000" w:themeColor="text1"/>
-          <w:sz w:val="28"/>
-          <w:szCs w:val="28"/>
-        </w:rPr>
-      </w:pPr>
-      <w:r>
-        <w:rPr>
-          <w:b/>
-          <w:color w:val="000000" w:themeColor="text1"/>
-          <w:sz w:val="28"/>
-          <w:szCs w:val="28"/>
-        </w:rPr>
-        <w:t>Пример 1:</w:t>
-      </w:r>
-    </w:p>
-    <w:p>
-      <w:pPr>
-        <w:spacing w:line="360" w:lineRule="auto"/>
-        <w:ind w:firstLine="709"/>
-        <w:jc w:val="both"/>
-        <w:rPr>
-          <w:color w:val="000000" w:themeColor="text1"/>
-          <w:sz w:val="28"/>
-          <w:szCs w:val="28"/>
-        </w:rPr>
-      </w:pPr>
-      <w:r>
-        <w:rPr>
-          <w:color w:val="000000" w:themeColor="text1"/>
-          <w:sz w:val="28"/>
-          <w:szCs w:val="28"/>
-        </w:rPr>
-        <w:t>Исходный файл (10 строк):</w:t>
-      </w:r>
-    </w:p>
-    <w:p>
-      <w:pPr>
-        <w:spacing w:line="360" w:lineRule="auto"/>
-        <w:ind w:left="-1134" w:firstLine="709"/>
-        <w:jc w:val="both"/>
-        <w:rPr>
-          <w:color w:val="000000" w:themeColor="text1"/>
-          <w:sz w:val="28"/>
-          <w:szCs w:val="28"/>
-          <w:lang w:val="en-US"/>
-        </w:rPr>
-      </w:pPr>
-      <w:r>
-        <w:rPr>
-          <w:color w:val="000000" w:themeColor="text1"/>
-          <w:sz w:val="28"/>
-          <w:szCs w:val="28"/>
-          <w:lang w:val="en-US"/>
-        </w:rPr>
-        <w:t>Ann M.</w:t>
-      </w:r>
-      <w:proofErr w:type="gramStart"/>
-      <w:r>
-        <w:rPr>
-          <w:color w:val="000000" w:themeColor="text1"/>
-          <w:sz w:val="28"/>
-          <w:szCs w:val="28"/>
-          <w:lang w:val="en-US"/>
-        </w:rPr>
-        <w:t>,88005553535,2005.06.05</w:t>
-      </w:r>
-      <w:proofErr w:type="gramEnd"/>
-    </w:p>
-    <w:p>
-      <w:pPr>
-        <w:spacing w:line="360" w:lineRule="auto"/>
-        <w:ind w:left="-1134" w:firstLine="709"/>
-        <w:jc w:val="both"/>
-        <w:rPr>
-          <w:color w:val="000000" w:themeColor="text1"/>
-          <w:sz w:val="28"/>
-          <w:szCs w:val="28"/>
-          <w:lang w:val="en-US"/>
-        </w:rPr>
-      </w:pPr>
-      <w:r>
-        <w:rPr>
-          <w:color w:val="000000" w:themeColor="text1"/>
-          <w:sz w:val="28"/>
-          <w:szCs w:val="28"/>
-          <w:lang w:val="en-US"/>
-        </w:rPr>
-        <w:t>Bob S.</w:t>
-      </w:r>
-      <w:proofErr w:type="gramStart"/>
-      <w:r>
-        <w:rPr>
-          <w:color w:val="000000" w:themeColor="text1"/>
-          <w:sz w:val="28"/>
-          <w:szCs w:val="28"/>
-          <w:lang w:val="en-US"/>
-        </w:rPr>
-        <w:t>,88005553536,1990.03.15</w:t>
-      </w:r>
-      <w:proofErr w:type="gramEnd"/>
-    </w:p>
-    <w:p>
-      <w:pPr>
-        <w:spacing w:line="360" w:lineRule="auto"/>
-        <w:ind w:left="-1134" w:firstLine="709"/>
-        <w:jc w:val="both"/>
-        <w:rPr>
-          <w:color w:val="000000" w:themeColor="text1"/>
-          <w:sz w:val="28"/>
-          <w:szCs w:val="28"/>
-          <w:lang w:val="en-US"/>
-        </w:rPr>
-      </w:pPr>
-      <w:r>
-        <w:rPr>
-          <w:color w:val="000000" w:themeColor="text1"/>
-          <w:sz w:val="28"/>
-          <w:szCs w:val="28"/>
-          <w:lang w:val="en-US"/>
-        </w:rPr>
-        <w:t>Alice L.</w:t>
-      </w:r>
-      <w:proofErr w:type="gramStart"/>
-      <w:r>
-        <w:rPr>
-          <w:color w:val="000000" w:themeColor="text1"/>
-          <w:sz w:val="28"/>
-          <w:szCs w:val="28"/>
-          <w:lang w:val="en-US"/>
-        </w:rPr>
-        <w:t>,88005553537,1985.11.20</w:t>
-      </w:r>
-      <w:proofErr w:type="gramEnd"/>
-    </w:p>
-    <w:p>
-      <w:pPr>
-        <w:spacing w:line="360" w:lineRule="auto"/>
-        <w:ind w:left="-1134" w:firstLine="709"/>
-        <w:jc w:val="both"/>
-        <w:rPr>
-          <w:color w:val="000000" w:themeColor="text1"/>
-          <w:sz w:val="28"/>
-          <w:szCs w:val="28"/>
-          <w:lang w:val="en-US"/>
-        </w:rPr>
-      </w:pPr>
-      <w:r>
-        <w:rPr>
-          <w:color w:val="000000" w:themeColor="text1"/>
-          <w:sz w:val="28"/>
-          <w:szCs w:val="28"/>
-          <w:lang w:val="en-US"/>
-        </w:rPr>
-        <w:t>John D.</w:t>
-      </w:r>
-      <w:proofErr w:type="gramStart"/>
-      <w:r>
-        <w:rPr>
-          <w:color w:val="000000" w:themeColor="text1"/>
-          <w:sz w:val="28"/>
-          <w:szCs w:val="28"/>
-          <w:lang w:val="en-US"/>
-        </w:rPr>
-        <w:t>,88005553538,1978.09.02</w:t>
-      </w:r>
-      <w:proofErr w:type="gramEnd"/>
-    </w:p>
-    <w:p>
-      <w:pPr>
-        <w:spacing w:line="360" w:lineRule="auto"/>
-        <w:ind w:left="-1134" w:firstLine="709"/>
-        <w:jc w:val="both"/>
-        <w:rPr>
-          <w:color w:val="000000" w:themeColor="text1"/>
-          <w:sz w:val="28"/>
-          <w:szCs w:val="28"/>
-          <w:lang w:val="en-US"/>
-        </w:rPr>
-      </w:pPr>
-      <w:r>
-        <w:rPr>
-          <w:color w:val="000000" w:themeColor="text1"/>
-          <w:sz w:val="28"/>
-          <w:szCs w:val="28"/>
-          <w:lang w:val="en-US"/>
-        </w:rPr>
-        <w:t>Emily P.</w:t>
-      </w:r>
-      <w:proofErr w:type="gramStart"/>
-      <w:r>
-        <w:rPr>
-          <w:color w:val="000000" w:themeColor="text1"/>
-          <w:sz w:val="28"/>
-          <w:szCs w:val="28"/>
-          <w:lang w:val="en-US"/>
-        </w:rPr>
-        <w:t>,88005553539,2002.12.10</w:t>
-      </w:r>
-      <w:proofErr w:type="gramEnd"/>
-    </w:p>
-    <w:p>
-      <w:pPr>
-        <w:spacing w:line="360" w:lineRule="auto"/>
-        <w:ind w:left="-1134" w:firstLine="709"/>
-        <w:jc w:val="both"/>
-        <w:rPr>
-          <w:color w:val="000000" w:themeColor="text1"/>
-          <w:sz w:val="28"/>
-          <w:szCs w:val="28"/>
-          <w:lang w:val="en-US"/>
-        </w:rPr>
-      </w:pPr>
-      <w:r>
-        <w:rPr>
-          <w:color w:val="000000" w:themeColor="text1"/>
-          <w:sz w:val="28"/>
-          <w:szCs w:val="28"/>
-          <w:lang w:val="en-US"/>
-        </w:rPr>
-        <w:t>Michael R.</w:t>
-      </w:r>
-      <w:proofErr w:type="gramStart"/>
-      <w:r>
-        <w:rPr>
-          <w:color w:val="000000" w:themeColor="text1"/>
-          <w:sz w:val="28"/>
-          <w:szCs w:val="28"/>
-          <w:lang w:val="en-US"/>
-        </w:rPr>
-        <w:t>,88005553540,1995.07.25</w:t>
-      </w:r>
-      <w:proofErr w:type="gramEnd"/>
-    </w:p>
-    <w:p>
-      <w:pPr>
-        <w:spacing w:line="360" w:lineRule="auto"/>
-        <w:ind w:left="-1134" w:firstLine="709"/>
-        <w:jc w:val="both"/>
-        <w:rPr>
-          <w:color w:val="000000" w:themeColor="text1"/>
-          <w:sz w:val="28"/>
-          <w:szCs w:val="28"/>
-          <w:lang w:val="en-US"/>
-        </w:rPr>
-      </w:pPr>
-      <w:r>
-        <w:rPr>
-          <w:color w:val="000000" w:themeColor="text1"/>
-          <w:sz w:val="28"/>
-          <w:szCs w:val="28"/>
-          <w:lang w:val="en-US"/>
-        </w:rPr>
-        <w:t>Sarah H.</w:t>
-      </w:r>
-      <w:proofErr w:type="gramStart"/>
-      <w:r>
-        <w:rPr>
-          <w:color w:val="000000" w:themeColor="text1"/>
-          <w:sz w:val="28"/>
-          <w:szCs w:val="28"/>
-          <w:lang w:val="en-US"/>
-        </w:rPr>
-        <w:t>,88005553541,1982.04.30</w:t>
-      </w:r>
-      <w:proofErr w:type="gramEnd"/>
-    </w:p>
-    <w:p>
-      <w:pPr>
-        <w:spacing w:line="360" w:lineRule="auto"/>
-        <w:ind w:left="-1134" w:firstLine="709"/>
-        <w:jc w:val="both"/>
-        <w:rPr>
-          <w:color w:val="000000" w:themeColor="text1"/>
-          <w:sz w:val="28"/>
-          <w:szCs w:val="28"/>
-          <w:lang w:val="en-US"/>
-        </w:rPr>
-      </w:pPr>
-      <w:r>
-        <w:rPr>
-          <w:color w:val="000000" w:themeColor="text1"/>
-          <w:sz w:val="28"/>
-          <w:szCs w:val="28"/>
-          <w:lang w:val="en-US"/>
-        </w:rPr>
-        <w:t>David C.</w:t>
-      </w:r>
-      <w:proofErr w:type="gramStart"/>
-      <w:r>
-        <w:rPr>
-          <w:color w:val="000000" w:themeColor="text1"/>
-          <w:sz w:val="28"/>
-          <w:szCs w:val="28"/>
-          <w:lang w:val="en-US"/>
-        </w:rPr>
-        <w:t>,88005553542,1976.08.18</w:t>
-      </w:r>
-      <w:proofErr w:type="gramEnd"/>
-    </w:p>
-    <w:p>
-      <w:pPr>
-        <w:spacing w:line="360" w:lineRule="auto"/>
-        <w:ind w:left="-1134" w:firstLine="709"/>
-        <w:jc w:val="both"/>
-        <w:rPr>
-          <w:color w:val="000000" w:themeColor="text1"/>
-          <w:sz w:val="28"/>
-          <w:szCs w:val="28"/>
-          <w:lang w:val="en-US"/>
-        </w:rPr>
-      </w:pPr>
-      <w:r>
-        <w:rPr>
-          <w:color w:val="000000" w:themeColor="text1"/>
-          <w:sz w:val="28"/>
-          <w:szCs w:val="28"/>
-          <w:lang w:val="en-US"/>
-        </w:rPr>
-        <w:t>Olivia K.</w:t>
-      </w:r>
-      <w:proofErr w:type="gramStart"/>
-      <w:r>
-        <w:rPr>
-          <w:color w:val="000000" w:themeColor="text1"/>
-          <w:sz w:val="28"/>
-          <w:szCs w:val="28"/>
-          <w:lang w:val="en-US"/>
-        </w:rPr>
-        <w:t>,88005553543,2001.01.28</w:t>
-      </w:r>
-      <w:proofErr w:type="gramEnd"/>
-    </w:p>
-    <w:p>
-      <w:pPr>
-        <w:spacing w:line="360" w:lineRule="auto"/>
-        <w:ind w:left="-1134" w:firstLine="709"/>
-        <w:jc w:val="both"/>
-        <w:rPr>
-          <w:color w:val="000000" w:themeColor="text1"/>
-          <w:sz w:val="28"/>
-          <w:szCs w:val="28"/>
-        </w:rPr>
-      </w:pPr>
-      <w:proofErr w:type="spellStart"/>
-      <w:r>
-        <w:rPr>
-          <w:color w:val="000000" w:themeColor="text1"/>
-          <w:sz w:val="28"/>
-          <w:szCs w:val="28"/>
-        </w:rPr>
-        <w:t>James</w:t>
-      </w:r>
-      <w:proofErr w:type="spellEnd"/>
-      <w:r>
-        <w:rPr>
-          <w:color w:val="000000" w:themeColor="text1"/>
-          <w:sz w:val="28"/>
-          <w:szCs w:val="28"/>
-        </w:rPr>
-        <w:t xml:space="preserve"> M.,</w:t>
-      </w:r>
-      <w:proofErr w:type="gramStart"/>
-      <w:r>
-        <w:rPr>
-          <w:color w:val="000000" w:themeColor="text1"/>
-          <w:sz w:val="28"/>
-          <w:szCs w:val="28"/>
-        </w:rPr>
-        <w:t>88005553544,1993.06.08</w:t>
-      </w:r>
-      <w:proofErr w:type="gramEnd"/>
-    </w:p>
-    <w:p>
-      <w:pPr>
-        <w:spacing w:line="360" w:lineRule="auto"/>
-        <w:ind w:firstLine="709"/>
-        <w:jc w:val="both"/>
-        <w:rPr>
-          <w:color w:val="000000" w:themeColor="text1"/>
-          <w:sz w:val="28"/>
-          <w:szCs w:val="28"/>
-        </w:rPr>
-      </w:pPr>
-      <w:r>
-        <w:rPr>
-          <w:color w:val="000000" w:themeColor="text1"/>
-          <w:sz w:val="28"/>
-          <w:szCs w:val="28"/>
-        </w:rPr>
-        <w:t>Результат работы программы:</w:t>
-      </w:r>
-    </w:p>
-    <w:p>
-      <w:pPr>
-        <w:spacing w:line="360" w:lineRule="auto"/>
-        <w:ind w:left="-1134" w:firstLine="709"/>
-        <w:jc w:val="both"/>
-        <w:rPr>
-          <w:color w:val="000000" w:themeColor="text1"/>
-          <w:sz w:val="28"/>
-          <w:szCs w:val="28"/>
-          <w:lang w:val="en-US"/>
-        </w:rPr>
-      </w:pPr>
-      <w:r>
-        <w:rPr>
-          <w:color w:val="000000" w:themeColor="text1"/>
-          <w:sz w:val="28"/>
-          <w:szCs w:val="28"/>
-          <w:lang w:val="en-US"/>
-        </w:rPr>
-        <w:t>All users, sorted by name:</w:t>
-      </w:r>
-    </w:p>
-    <w:p>
-      <w:pPr>
-        <w:spacing w:line="360" w:lineRule="auto"/>
-        <w:ind w:left="-1134" w:firstLine="709"/>
-        <w:jc w:val="both"/>
-        <w:rPr>
-          <w:color w:val="000000" w:themeColor="text1"/>
-          <w:sz w:val="28"/>
-          <w:szCs w:val="28"/>
-          <w:lang w:val="en-US"/>
-        </w:rPr>
-      </w:pPr>
-      <w:r>
-        <w:rPr>
-          <w:color w:val="000000" w:themeColor="text1"/>
-          <w:sz w:val="28"/>
-          <w:szCs w:val="28"/>
-          <w:lang w:val="en-US"/>
-        </w:rPr>
-        <w:t xml:space="preserve">| </w:t>
-      </w:r>
-      <w:proofErr w:type="gramStart"/>
-      <w:r>
-        <w:rPr>
-          <w:color w:val="000000" w:themeColor="text1"/>
-          <w:sz w:val="28"/>
-          <w:szCs w:val="28"/>
-          <w:lang w:val="en-US"/>
-        </w:rPr>
-        <w:t>No  |</w:t>
-      </w:r>
-      <w:proofErr w:type="gramEnd"/>
-      <w:r>
-        <w:rPr>
-          <w:color w:val="000000" w:themeColor="text1"/>
-          <w:sz w:val="28"/>
-          <w:szCs w:val="28"/>
-          <w:lang w:val="en-US"/>
-        </w:rPr>
-        <w:t xml:space="preserve"> Name                           | Phone Number                   | Date of Birth                  |</w:t>
-      </w:r>
-    </w:p>
-    <w:p>
-      <w:pPr>
-        <w:spacing w:line="360" w:lineRule="auto"/>
-        <w:ind w:left="-1134" w:firstLine="709"/>
-        <w:jc w:val="both"/>
-        <w:rPr>
-          <w:color w:val="000000" w:themeColor="text1"/>
-          <w:sz w:val="28"/>
-          <w:szCs w:val="28"/>
-          <w:lang w:val="en-US"/>
-        </w:rPr>
-      </w:pPr>
-      <w:r>
-        <w:rPr>
-          <w:color w:val="000000" w:themeColor="text1"/>
-          <w:sz w:val="28"/>
-          <w:szCs w:val="28"/>
-          <w:lang w:val="en-US"/>
-        </w:rPr>
-        <w:t>----------------------------------------------------------------------------------------------------------</w:t>
-      </w:r>
-    </w:p>
-    <w:p>
-      <w:pPr>
-        <w:spacing w:line="360" w:lineRule="auto"/>
-        <w:ind w:left="-1134" w:firstLine="709"/>
-        <w:jc w:val="both"/>
-        <w:rPr>
-          <w:color w:val="000000" w:themeColor="text1"/>
-          <w:sz w:val="28"/>
-          <w:szCs w:val="28"/>
-          <w:lang w:val="en-US"/>
-        </w:rPr>
-      </w:pPr>
-      <w:r>
-        <w:rPr>
-          <w:color w:val="000000" w:themeColor="text1"/>
-          <w:sz w:val="28"/>
-          <w:szCs w:val="28"/>
-          <w:lang w:val="en-US"/>
-        </w:rPr>
-        <w:t>| 1   | Alice L.                       | 88005553537                    | 1985.11.20                     |</w:t>
-      </w:r>
-    </w:p>
-    <w:p>
-      <w:pPr>
-        <w:spacing w:line="360" w:lineRule="auto"/>
-        <w:ind w:left="-1134" w:firstLine="709"/>
-        <w:jc w:val="both"/>
-        <w:rPr>
-          <w:color w:val="000000" w:themeColor="text1"/>
-          <w:sz w:val="28"/>
-          <w:szCs w:val="28"/>
-          <w:lang w:val="en-US"/>
-        </w:rPr>
-      </w:pPr>
-      <w:r>
-        <w:rPr>
-          <w:color w:val="000000" w:themeColor="text1"/>
-          <w:sz w:val="28"/>
-          <w:szCs w:val="28"/>
-          <w:lang w:val="en-US"/>
-        </w:rPr>
-        <w:t>| 2   | Ann M.                         | 88005553535                    | 2005.06.05                     |</w:t>
-      </w:r>
-    </w:p>
-    <w:p>
-      <w:pPr>
-        <w:spacing w:line="360" w:lineRule="auto"/>
-        <w:ind w:left="-1134" w:firstLine="709"/>
-        <w:jc w:val="both"/>
-        <w:rPr>
-          <w:color w:val="000000" w:themeColor="text1"/>
-          <w:sz w:val="28"/>
-          <w:szCs w:val="28"/>
-          <w:lang w:val="en-US"/>
-        </w:rPr>
-      </w:pPr>
-      <w:r>
-        <w:rPr>
-          <w:color w:val="000000" w:themeColor="text1"/>
-          <w:sz w:val="28"/>
-          <w:szCs w:val="28"/>
-          <w:lang w:val="en-US"/>
-        </w:rPr>
-        <w:t>| 3   | Bob S.                         | 88005553536                    | 1990.03.15                     |</w:t>
-      </w:r>
-    </w:p>
-    <w:p>
-      <w:pPr>
-        <w:spacing w:line="360" w:lineRule="auto"/>
-        <w:ind w:left="-1134" w:firstLine="709"/>
-        <w:jc w:val="both"/>
-        <w:rPr>
-          <w:color w:val="000000" w:themeColor="text1"/>
-          <w:sz w:val="28"/>
-          <w:szCs w:val="28"/>
-          <w:lang w:val="en-US"/>
-        </w:rPr>
-      </w:pPr>
-      <w:r>
-        <w:rPr>
-          <w:color w:val="000000" w:themeColor="text1"/>
-          <w:sz w:val="28"/>
-          <w:szCs w:val="28"/>
-          <w:lang w:val="en-US"/>
-        </w:rPr>
-        <w:t>| 4   | David C.                       | 88005553542                    | 1976.08.18                     |</w:t>
-      </w:r>
-    </w:p>
-    <w:p>
-      <w:pPr>
-        <w:spacing w:line="360" w:lineRule="auto"/>
-        <w:ind w:left="-1134" w:firstLine="709"/>
-        <w:jc w:val="both"/>
-        <w:rPr>
-          <w:color w:val="000000" w:themeColor="text1"/>
-          <w:sz w:val="28"/>
-          <w:szCs w:val="28"/>
-          <w:lang w:val="en-US"/>
-        </w:rPr>
-      </w:pPr>
-      <w:r>
-        <w:rPr>
-          <w:color w:val="000000" w:themeColor="text1"/>
-          <w:sz w:val="28"/>
-          <w:szCs w:val="28"/>
-          <w:lang w:val="en-US"/>
-        </w:rPr>
-        <w:t>| 5   | Emily P.                       | 88005553539                    | 2002.12.10                     |</w:t>
-      </w:r>
-    </w:p>
-    <w:p>
-      <w:pPr>
-        <w:spacing w:line="360" w:lineRule="auto"/>
-        <w:ind w:left="-1134" w:firstLine="709"/>
-        <w:jc w:val="both"/>
-        <w:rPr>
-          <w:color w:val="000000" w:themeColor="text1"/>
-          <w:sz w:val="28"/>
-          <w:szCs w:val="28"/>
-          <w:lang w:val="en-US"/>
-        </w:rPr>
-      </w:pPr>
-      <w:r>
-        <w:rPr>
-          <w:color w:val="000000" w:themeColor="text1"/>
-          <w:sz w:val="28"/>
-          <w:szCs w:val="28"/>
-          <w:lang w:val="en-US"/>
-        </w:rPr>
-        <w:t>| 6   | John D.                        | 88005553538                    | 1978.09.02                     |</w:t>
-      </w:r>
-    </w:p>
-    <w:p>
-      <w:pPr>
-        <w:spacing w:line="360" w:lineRule="auto"/>
-        <w:ind w:left="-1134" w:firstLine="709"/>
-        <w:jc w:val="both"/>
-        <w:rPr>
-          <w:color w:val="000000" w:themeColor="text1"/>
-          <w:sz w:val="28"/>
-          <w:szCs w:val="28"/>
-          <w:lang w:val="en-US"/>
-        </w:rPr>
-      </w:pPr>
-      <w:r>
-        <w:rPr>
-          <w:color w:val="000000" w:themeColor="text1"/>
-          <w:sz w:val="28"/>
-          <w:szCs w:val="28"/>
-          <w:lang w:val="en-US"/>
-        </w:rPr>
-        <w:t>| 7   | Michael R.                     | 88005553540                    | 1995.07.25                     |</w:t>
-      </w:r>
-    </w:p>
-    <w:p>
-      <w:pPr>
-        <w:spacing w:line="360" w:lineRule="auto"/>
-        <w:ind w:left="-1134" w:firstLine="709"/>
-        <w:jc w:val="both"/>
-        <w:rPr>
-          <w:color w:val="000000" w:themeColor="text1"/>
-          <w:sz w:val="28"/>
-          <w:szCs w:val="28"/>
-          <w:lang w:val="en-US"/>
-        </w:rPr>
-      </w:pPr>
-      <w:r>
-        <w:rPr>
-          <w:color w:val="000000" w:themeColor="text1"/>
-          <w:sz w:val="28"/>
-          <w:szCs w:val="28"/>
-          <w:lang w:val="en-US"/>
-        </w:rPr>
-        <w:t>| 8   | Olivia K.                      | 88005553543                    | 2001.01.28                     |</w:t>
-      </w:r>
-    </w:p>
-    <w:p>
-      <w:pPr>
-        <w:spacing w:line="360" w:lineRule="auto"/>
-        <w:ind w:left="-1134" w:firstLine="709"/>
-        <w:jc w:val="both"/>
-        <w:rPr>
-          <w:color w:val="000000" w:themeColor="text1"/>
-          <w:sz w:val="28"/>
-          <w:szCs w:val="28"/>
-          <w:lang w:val="en-US"/>
-        </w:rPr>
-      </w:pPr>
-      <w:r>
-        <w:rPr>
-          <w:color w:val="000000" w:themeColor="text1"/>
-          <w:sz w:val="28"/>
-          <w:szCs w:val="28"/>
-          <w:lang w:val="en-US"/>
-        </w:rPr>
-        <w:t>| 9   | Sarah H.                       | 88005553541                    | 1982.04.30                     |</w:t>
-      </w:r>
-    </w:p>
-    <w:p>
-      <w:pPr>
-        <w:spacing w:line="360" w:lineRule="auto"/>
-        <w:ind w:left="-1134" w:firstLine="709"/>
-        <w:jc w:val="both"/>
-        <w:rPr>
-          <w:color w:val="000000" w:themeColor="text1"/>
-          <w:sz w:val="28"/>
-          <w:szCs w:val="28"/>
-          <w:lang w:val="en-US"/>
-        </w:rPr>
-      </w:pPr>
-    </w:p>
-    <w:p>
-      <w:pPr>
-        <w:spacing w:line="360" w:lineRule="auto"/>
-        <w:ind w:left="-1134" w:firstLine="709"/>
-        <w:jc w:val="both"/>
-        <w:rPr>
-          <w:color w:val="000000" w:themeColor="text1"/>
-          <w:sz w:val="28"/>
-          <w:szCs w:val="28"/>
-          <w:lang w:val="en-US"/>
-        </w:rPr>
-      </w:pPr>
-      <w:r>
-        <w:rPr>
-          <w:color w:val="000000" w:themeColor="text1"/>
-          <w:sz w:val="28"/>
-          <w:szCs w:val="28"/>
-          <w:lang w:val="en-US"/>
-        </w:rPr>
-        <w:t>Enter the month number (01, 02</w:t>
-      </w:r>
-      <w:proofErr w:type="gramStart"/>
-      <w:r>
-        <w:rPr>
-          <w:color w:val="000000" w:themeColor="text1"/>
-          <w:sz w:val="28"/>
-          <w:szCs w:val="28"/>
-          <w:lang w:val="en-US"/>
-        </w:rPr>
-        <w:t>, ...,</w:t>
-      </w:r>
-      <w:proofErr w:type="gramEnd"/>
-      <w:r>
-        <w:rPr>
-          <w:color w:val="000000" w:themeColor="text1"/>
-          <w:sz w:val="28"/>
-          <w:szCs w:val="28"/>
-          <w:lang w:val="en-US"/>
-        </w:rPr>
-        <w:t xml:space="preserve"> 11, 12) to see users born this month: 06</w:t>
-      </w:r>
-    </w:p>
-    <w:p>
-      <w:pPr>
-        <w:spacing w:line="360" w:lineRule="auto"/>
-        <w:ind w:left="-1134" w:firstLine="709"/>
-        <w:jc w:val="both"/>
-        <w:rPr>
-          <w:color w:val="000000" w:themeColor="text1"/>
-          <w:sz w:val="28"/>
-          <w:szCs w:val="28"/>
-        </w:rPr>
-      </w:pPr>
-      <w:r>
-        <w:rPr>
-          <w:color w:val="000000" w:themeColor="text1"/>
-          <w:sz w:val="28"/>
-          <w:szCs w:val="28"/>
-        </w:rPr>
-        <w:t xml:space="preserve">| 2   | </w:t>
-      </w:r>
-      <w:proofErr w:type="spellStart"/>
-      <w:r>
-        <w:rPr>
-          <w:color w:val="000000" w:themeColor="text1"/>
-          <w:sz w:val="28"/>
-          <w:szCs w:val="28"/>
-        </w:rPr>
-        <w:t>Ann</w:t>
-      </w:r>
-      <w:proofErr w:type="spellEnd"/>
-      <w:r>
-        <w:rPr>
-          <w:color w:val="000000" w:themeColor="text1"/>
-          <w:sz w:val="28"/>
-          <w:szCs w:val="28"/>
-        </w:rPr>
-        <w:t xml:space="preserve"> M.                         | 88005553535                    | 2005.06.05                     |</w:t>
-      </w:r>
-    </w:p>
-    <w:p>
-      <w:pPr>
-        <w:spacing w:line="360" w:lineRule="auto"/>
-        <w:ind w:firstLine="708"/>
-        <w:jc w:val="both"/>
-        <w:rPr>
-          <w:b/>
-          <w:color w:val="000000" w:themeColor="text1"/>
-          <w:sz w:val="28"/>
-          <w:szCs w:val="28"/>
-        </w:rPr>
-      </w:pPr>
-      <w:r>
-        <w:rPr>
-          <w:b/>
-          <w:color w:val="000000" w:themeColor="text1"/>
-          <w:sz w:val="28"/>
-          <w:szCs w:val="28"/>
-        </w:rPr>
-        <w:lastRenderedPageBreak/>
-        <w:t>Пример 2</w:t>
-      </w:r>
-      <w:r>
-        <w:rPr>
-          <w:b/>
-          <w:color w:val="000000" w:themeColor="text1"/>
-          <w:sz w:val="28"/>
-          <w:szCs w:val="28"/>
-        </w:rPr>
-        <w:t>:</w:t>
-      </w:r>
-    </w:p>
-    <w:p>
-      <w:pPr>
-        <w:spacing w:line="360" w:lineRule="auto"/>
-        <w:ind w:firstLine="709"/>
-        <w:jc w:val="both"/>
-        <w:rPr>
-          <w:color w:val="000000" w:themeColor="text1"/>
-          <w:sz w:val="28"/>
-          <w:szCs w:val="28"/>
-        </w:rPr>
-      </w:pPr>
-      <w:r>
-        <w:rPr>
-          <w:color w:val="000000" w:themeColor="text1"/>
-          <w:sz w:val="28"/>
-          <w:szCs w:val="28"/>
-        </w:rPr>
-        <w:t>Исходный файл:</w:t>
-      </w:r>
-    </w:p>
-    <w:p>
-      <w:pPr>
-        <w:spacing w:line="360" w:lineRule="auto"/>
-        <w:ind w:left="-993" w:firstLine="708"/>
-        <w:jc w:val="both"/>
-        <w:rPr>
-          <w:color w:val="000000" w:themeColor="text1"/>
-          <w:sz w:val="28"/>
-          <w:szCs w:val="28"/>
-          <w:lang w:val="en-US"/>
-        </w:rPr>
-      </w:pPr>
-      <w:r>
-        <w:rPr>
-          <w:color w:val="000000" w:themeColor="text1"/>
-          <w:sz w:val="28"/>
-          <w:szCs w:val="28"/>
-          <w:lang w:val="en-US"/>
-        </w:rPr>
-        <w:t>Ann M.</w:t>
-      </w:r>
-      <w:proofErr w:type="gramStart"/>
-      <w:r>
-        <w:rPr>
-          <w:color w:val="000000" w:themeColor="text1"/>
-          <w:sz w:val="28"/>
-          <w:szCs w:val="28"/>
-          <w:lang w:val="en-US"/>
-        </w:rPr>
-        <w:t>,88005553535,2005.06.05</w:t>
-      </w:r>
-      <w:proofErr w:type="gramEnd"/>
-    </w:p>
-    <w:p>
-      <w:pPr>
-        <w:spacing w:line="360" w:lineRule="auto"/>
-        <w:ind w:left="-993" w:firstLine="708"/>
-        <w:jc w:val="both"/>
-        <w:rPr>
-          <w:color w:val="000000" w:themeColor="text1"/>
-          <w:sz w:val="28"/>
-          <w:szCs w:val="28"/>
-          <w:lang w:val="en-US"/>
-        </w:rPr>
-      </w:pPr>
-      <w:r>
-        <w:rPr>
-          <w:color w:val="000000" w:themeColor="text1"/>
-          <w:sz w:val="28"/>
-          <w:szCs w:val="28"/>
-          <w:lang w:val="en-US"/>
-        </w:rPr>
-        <w:t>Bob S.</w:t>
-      </w:r>
-      <w:proofErr w:type="gramStart"/>
-      <w:r>
-        <w:rPr>
-          <w:color w:val="000000" w:themeColor="text1"/>
-          <w:sz w:val="28"/>
-          <w:szCs w:val="28"/>
-          <w:lang w:val="en-US"/>
-        </w:rPr>
-        <w:t>,88005553536,1990.03.15</w:t>
-      </w:r>
-      <w:proofErr w:type="gramEnd"/>
-    </w:p>
-    <w:p>
-      <w:pPr>
-        <w:spacing w:line="360" w:lineRule="auto"/>
-        <w:ind w:left="-993" w:firstLine="708"/>
-        <w:jc w:val="both"/>
-        <w:rPr>
-          <w:color w:val="000000" w:themeColor="text1"/>
-          <w:sz w:val="28"/>
-          <w:szCs w:val="28"/>
-          <w:lang w:val="en-US"/>
-        </w:rPr>
-      </w:pPr>
-      <w:r>
-        <w:rPr>
-          <w:color w:val="000000" w:themeColor="text1"/>
-          <w:sz w:val="28"/>
-          <w:szCs w:val="28"/>
-          <w:lang w:val="en-US"/>
-        </w:rPr>
-        <w:t>Alice L.</w:t>
-      </w:r>
-      <w:proofErr w:type="gramStart"/>
-      <w:r>
-        <w:rPr>
-          <w:color w:val="000000" w:themeColor="text1"/>
-          <w:sz w:val="28"/>
-          <w:szCs w:val="28"/>
-          <w:lang w:val="en-US"/>
-        </w:rPr>
-        <w:t>,88005553537,1985.11.20</w:t>
-      </w:r>
-      <w:proofErr w:type="gramEnd"/>
-    </w:p>
-    <w:p>
-      <w:pPr>
-        <w:spacing w:line="360" w:lineRule="auto"/>
-        <w:ind w:firstLine="708"/>
-        <w:jc w:val="both"/>
-        <w:rPr>
-          <w:color w:val="000000" w:themeColor="text1"/>
-          <w:sz w:val="28"/>
-          <w:szCs w:val="28"/>
-        </w:rPr>
-      </w:pPr>
-      <w:r>
-        <w:rPr>
-          <w:color w:val="000000" w:themeColor="text1"/>
-          <w:sz w:val="28"/>
-          <w:szCs w:val="28"/>
-        </w:rPr>
-        <w:t>Результат работы программы:</w:t>
-      </w:r>
-    </w:p>
-    <w:p>
-      <w:pPr>
-        <w:spacing w:line="360" w:lineRule="auto"/>
-        <w:ind w:left="-284"/>
-        <w:jc w:val="both"/>
-        <w:rPr>
-          <w:color w:val="000000" w:themeColor="text1"/>
-          <w:sz w:val="28"/>
-          <w:szCs w:val="28"/>
-          <w:lang w:val="en-US"/>
-        </w:rPr>
-      </w:pPr>
-      <w:r>
-        <w:rPr>
-          <w:color w:val="000000" w:themeColor="text1"/>
-          <w:sz w:val="28"/>
-          <w:szCs w:val="28"/>
-          <w:lang w:val="en-US"/>
-        </w:rPr>
-        <w:t>All users, sorted by name:</w:t>
-      </w:r>
-    </w:p>
-    <w:p>
-      <w:pPr>
-        <w:spacing w:line="360" w:lineRule="auto"/>
-        <w:ind w:left="-284"/>
-        <w:jc w:val="both"/>
-        <w:rPr>
-          <w:color w:val="000000" w:themeColor="text1"/>
-          <w:sz w:val="28"/>
-          <w:szCs w:val="28"/>
-          <w:lang w:val="en-US"/>
-        </w:rPr>
-      </w:pPr>
-      <w:r>
-        <w:rPr>
-          <w:color w:val="000000" w:themeColor="text1"/>
-          <w:sz w:val="28"/>
-          <w:szCs w:val="28"/>
-          <w:lang w:val="en-US"/>
-        </w:rPr>
-        <w:t xml:space="preserve">| </w:t>
-      </w:r>
-      <w:proofErr w:type="gramStart"/>
-      <w:r>
-        <w:rPr>
-          <w:color w:val="000000" w:themeColor="text1"/>
-          <w:sz w:val="28"/>
-          <w:szCs w:val="28"/>
-          <w:lang w:val="en-US"/>
-        </w:rPr>
-        <w:t>No  |</w:t>
-      </w:r>
-      <w:proofErr w:type="gramEnd"/>
-      <w:r>
-        <w:rPr>
-          <w:color w:val="000000" w:themeColor="text1"/>
-          <w:sz w:val="28"/>
-          <w:szCs w:val="28"/>
-          <w:lang w:val="en-US"/>
-        </w:rPr>
-        <w:t xml:space="preserve"> Name                           | Phone Number                   | Date of Birth                  |</w:t>
-      </w:r>
-    </w:p>
-    <w:p>
-      <w:pPr>
-        <w:spacing w:line="360" w:lineRule="auto"/>
-        <w:ind w:left="-284"/>
-        <w:jc w:val="both"/>
-        <w:rPr>
-          <w:color w:val="000000" w:themeColor="text1"/>
-          <w:sz w:val="28"/>
-          <w:szCs w:val="28"/>
-          <w:lang w:val="en-US"/>
-        </w:rPr>
-      </w:pPr>
-      <w:r>
-        <w:rPr>
-          <w:color w:val="000000" w:themeColor="text1"/>
-          <w:sz w:val="28"/>
-          <w:szCs w:val="28"/>
-          <w:lang w:val="en-US"/>
-        </w:rPr>
-        <w:t>----------------------------------------------------------------------------------------------------------</w:t>
-      </w:r>
-    </w:p>
-    <w:p>
-      <w:pPr>
-        <w:spacing w:line="360" w:lineRule="auto"/>
-        <w:ind w:left="-284"/>
-        <w:jc w:val="both"/>
-        <w:rPr>
-          <w:color w:val="000000" w:themeColor="text1"/>
-          <w:sz w:val="28"/>
-          <w:szCs w:val="28"/>
-          <w:lang w:val="en-US"/>
-        </w:rPr>
-      </w:pPr>
-      <w:r>
-        <w:rPr>
-          <w:color w:val="000000" w:themeColor="text1"/>
-          <w:sz w:val="28"/>
-          <w:szCs w:val="28"/>
-          <w:lang w:val="en-US"/>
-        </w:rPr>
-        <w:t>| 1   | Alice L.                       | 88005553537                    | 1985.11.20                     |</w:t>
-      </w:r>
-    </w:p>
-    <w:p>
-      <w:pPr>
-        <w:spacing w:line="360" w:lineRule="auto"/>
-        <w:ind w:left="-284"/>
-        <w:jc w:val="both"/>
-        <w:rPr>
-          <w:color w:val="000000" w:themeColor="text1"/>
-          <w:sz w:val="28"/>
-          <w:szCs w:val="28"/>
-          <w:lang w:val="en-US"/>
-        </w:rPr>
-      </w:pPr>
-      <w:r>
-        <w:rPr>
-          <w:color w:val="000000" w:themeColor="text1"/>
-          <w:sz w:val="28"/>
-          <w:szCs w:val="28"/>
-          <w:lang w:val="en-US"/>
-        </w:rPr>
-        <w:t>| 2   | Ann M.                         | 88005553535                    | 2005.06.05                     |</w:t>
-      </w:r>
-    </w:p>
-    <w:p>
-      <w:pPr>
-        <w:spacing w:line="360" w:lineRule="auto"/>
-        <w:ind w:left="-284"/>
-        <w:jc w:val="both"/>
-        <w:rPr>
-          <w:color w:val="000000" w:themeColor="text1"/>
-          <w:sz w:val="28"/>
-          <w:szCs w:val="28"/>
-          <w:lang w:val="en-US"/>
-        </w:rPr>
-      </w:pPr>
-      <w:r>
-        <w:rPr>
-          <w:color w:val="000000" w:themeColor="text1"/>
-          <w:sz w:val="28"/>
-          <w:szCs w:val="28"/>
-          <w:lang w:val="en-US"/>
-        </w:rPr>
-        <w:t>| 3   | Bob S.                         | 88005553536                    | 1990.03.15                     |</w:t>
-      </w:r>
-    </w:p>
-    <w:p>
-      <w:pPr>
-        <w:spacing w:line="360" w:lineRule="auto"/>
-        <w:ind w:left="-284"/>
-        <w:jc w:val="both"/>
-        <w:rPr>
-          <w:color w:val="000000" w:themeColor="text1"/>
-          <w:sz w:val="28"/>
-          <w:szCs w:val="28"/>
-          <w:lang w:val="en-US"/>
-        </w:rPr>
-      </w:pPr>
-    </w:p>
-    <w:p>
-      <w:pPr>
-        <w:spacing w:line="360" w:lineRule="auto"/>
-        <w:ind w:left="-284"/>
-        <w:jc w:val="both"/>
-        <w:rPr>
-          <w:color w:val="000000" w:themeColor="text1"/>
-          <w:sz w:val="28"/>
-          <w:szCs w:val="28"/>
-          <w:lang w:val="en-US"/>
-        </w:rPr>
-      </w:pPr>
-      <w:r>
-        <w:rPr>
-          <w:color w:val="000000" w:themeColor="text1"/>
-          <w:sz w:val="28"/>
-          <w:szCs w:val="28"/>
-          <w:lang w:val="en-US"/>
-        </w:rPr>
-        <w:t>Enter the month number (01, 02</w:t>
-      </w:r>
-      <w:proofErr w:type="gramStart"/>
-      <w:r>
-        <w:rPr>
-          <w:color w:val="000000" w:themeColor="text1"/>
-          <w:sz w:val="28"/>
-          <w:szCs w:val="28"/>
-          <w:lang w:val="en-US"/>
-        </w:rPr>
-        <w:t>, ...,</w:t>
-      </w:r>
-      <w:proofErr w:type="gramEnd"/>
-      <w:r>
-        <w:rPr>
-          <w:color w:val="000000" w:themeColor="text1"/>
-          <w:sz w:val="28"/>
-          <w:szCs w:val="28"/>
-          <w:lang w:val="en-US"/>
-        </w:rPr>
-        <w:t xml:space="preserve"> 11, 12) to see users born this month: 02</w:t>
-      </w:r>
-    </w:p>
-    <w:p>
-      <w:pPr>
-        <w:spacing w:line="360" w:lineRule="auto"/>
-        <w:ind w:left="-284"/>
-        <w:jc w:val="both"/>
-        <w:rPr>
-          <w:color w:val="000000" w:themeColor="text1"/>
-          <w:sz w:val="28"/>
-          <w:szCs w:val="28"/>
-          <w:lang w:val="en-US"/>
-        </w:rPr>
-      </w:pPr>
-      <w:r>
-        <w:rPr>
-          <w:color w:val="000000" w:themeColor="text1"/>
-          <w:sz w:val="28"/>
-          <w:szCs w:val="28"/>
-          <w:lang w:val="en-US"/>
-        </w:rPr>
-        <w:t xml:space="preserve">It seems that none of the users </w:t>
-      </w:r>
-      <w:proofErr w:type="gramStart"/>
-      <w:r>
-        <w:rPr>
-          <w:color w:val="000000" w:themeColor="text1"/>
-          <w:sz w:val="28"/>
-          <w:szCs w:val="28"/>
-          <w:lang w:val="en-US"/>
-        </w:rPr>
-        <w:t>were</w:t>
-      </w:r>
-      <w:proofErr w:type="gramEnd"/>
-      <w:r>
-        <w:rPr>
-          <w:color w:val="000000" w:themeColor="text1"/>
-          <w:sz w:val="28"/>
-          <w:szCs w:val="28"/>
-          <w:lang w:val="en-US"/>
-        </w:rPr>
-        <w:t xml:space="preserve"> born in this month</w:t>
-      </w:r>
-    </w:p>
-    <w:p>
-      <w:pPr>
-        <w:spacing w:line="360" w:lineRule="auto"/>
-        <w:ind w:left="-284"/>
-        <w:jc w:val="both"/>
-        <w:rPr>
-          <w:color w:val="000000" w:themeColor="text1"/>
-          <w:sz w:val="28"/>
-          <w:szCs w:val="28"/>
-          <w:lang w:val="en-US"/>
-        </w:rPr>
-      </w:pPr>
-    </w:p>
-    <w:p>
-      <w:pPr>
-        <w:spacing w:line="360" w:lineRule="auto"/>
-        <w:ind w:firstLine="708"/>
-        <w:jc w:val="both"/>
-        <w:rPr>
-          <w:b/>
-          <w:color w:val="000000" w:themeColor="text1"/>
-          <w:sz w:val="28"/>
-          <w:szCs w:val="28"/>
-        </w:rPr>
-      </w:pPr>
-      <w:r>
-        <w:rPr>
-          <w:b/>
-          <w:color w:val="000000" w:themeColor="text1"/>
-          <w:sz w:val="28"/>
-          <w:szCs w:val="28"/>
-        </w:rPr>
-        <w:t>Пример</w:t>
-      </w:r>
-      <w:r>
-        <w:rPr>
-          <w:b/>
-          <w:color w:val="000000" w:themeColor="text1"/>
-          <w:sz w:val="28"/>
-          <w:szCs w:val="28"/>
-          <w:lang w:val="en-US"/>
-        </w:rPr>
-        <w:t xml:space="preserve"> 3:</w:t>
-      </w:r>
-      <w:r>
-        <w:rPr>
-          <w:b/>
-          <w:color w:val="000000" w:themeColor="text1"/>
-          <w:sz w:val="28"/>
-          <w:szCs w:val="28"/>
-        </w:rPr>
-        <w:t xml:space="preserve"> </w:t>
-      </w:r>
-    </w:p>
-    <w:p>
-      <w:pPr>
-        <w:spacing w:line="360" w:lineRule="auto"/>
-        <w:ind w:firstLine="709"/>
-        <w:jc w:val="both"/>
-        <w:rPr>
-          <w:color w:val="000000" w:themeColor="text1"/>
-          <w:sz w:val="28"/>
-          <w:szCs w:val="28"/>
-        </w:rPr>
-      </w:pPr>
-      <w:r>
-        <w:rPr>
-          <w:color w:val="000000" w:themeColor="text1"/>
-          <w:sz w:val="28"/>
-          <w:szCs w:val="28"/>
-        </w:rPr>
-        <w:t>Исходный файл:</w:t>
-      </w:r>
-    </w:p>
-    <w:p>
-      <w:pPr>
-        <w:spacing w:line="360" w:lineRule="auto"/>
-        <w:ind w:left="-993" w:firstLine="708"/>
-        <w:jc w:val="both"/>
-        <w:rPr>
-          <w:color w:val="000000" w:themeColor="text1"/>
-          <w:sz w:val="28"/>
-          <w:szCs w:val="28"/>
-        </w:rPr>
-      </w:pPr>
-      <w:r>
-        <w:rPr>
-          <w:color w:val="000000" w:themeColor="text1"/>
-          <w:sz w:val="28"/>
-          <w:szCs w:val="28"/>
-          <w:lang w:val="en-US"/>
-        </w:rPr>
-        <w:t>Ann</w:t>
-      </w:r>
-      <w:r>
-        <w:rPr>
-          <w:color w:val="000000" w:themeColor="text1"/>
-          <w:sz w:val="28"/>
-          <w:szCs w:val="28"/>
-        </w:rPr>
-        <w:t xml:space="preserve"> </w:t>
-      </w:r>
-      <w:r>
-        <w:rPr>
-          <w:color w:val="000000" w:themeColor="text1"/>
-          <w:sz w:val="28"/>
-          <w:szCs w:val="28"/>
-          <w:lang w:val="en-US"/>
-        </w:rPr>
-        <w:t>M</w:t>
-      </w:r>
-      <w:r>
-        <w:rPr>
-          <w:color w:val="000000" w:themeColor="text1"/>
-          <w:sz w:val="28"/>
-          <w:szCs w:val="28"/>
-        </w:rPr>
-        <w:t>.</w:t>
-      </w:r>
-      <w:proofErr w:type="gramStart"/>
-      <w:r>
-        <w:rPr>
-          <w:color w:val="000000" w:themeColor="text1"/>
-          <w:sz w:val="28"/>
-          <w:szCs w:val="28"/>
-        </w:rPr>
-        <w:t>,88005553535,2005.06.05</w:t>
-      </w:r>
-      <w:proofErr w:type="gramEnd"/>
-    </w:p>
-    <w:p>
-      <w:pPr>
-        <w:spacing w:line="360" w:lineRule="auto"/>
-        <w:ind w:firstLine="708"/>
-        <w:jc w:val="both"/>
-        <w:rPr>
-          <w:color w:val="000000" w:themeColor="text1"/>
-          <w:sz w:val="28"/>
-          <w:szCs w:val="28"/>
-        </w:rPr>
-      </w:pPr>
-      <w:r>
-        <w:rPr>
-          <w:color w:val="000000" w:themeColor="text1"/>
-          <w:sz w:val="28"/>
-          <w:szCs w:val="28"/>
-        </w:rPr>
-        <w:t>Результат работы программы:</w:t>
-      </w:r>
-    </w:p>
-    <w:p>
-      <w:pPr>
-        <w:spacing w:line="360" w:lineRule="auto"/>
-        <w:ind w:left="-993" w:firstLine="709"/>
-        <w:jc w:val="both"/>
-        <w:rPr>
-          <w:color w:val="000000" w:themeColor="text1"/>
-          <w:sz w:val="28"/>
-          <w:szCs w:val="28"/>
-          <w:lang w:val="en-US"/>
-        </w:rPr>
-      </w:pPr>
-      <w:r>
-        <w:rPr>
-          <w:color w:val="000000" w:themeColor="text1"/>
-          <w:sz w:val="28"/>
-          <w:szCs w:val="28"/>
-          <w:lang w:val="en-US"/>
-        </w:rPr>
-        <w:t>All users, sorted by name:</w:t>
-      </w:r>
-    </w:p>
-    <w:p>
-      <w:pPr>
-        <w:spacing w:line="360" w:lineRule="auto"/>
-        <w:ind w:left="-993" w:firstLine="709"/>
-        <w:jc w:val="both"/>
-        <w:rPr>
-          <w:color w:val="000000" w:themeColor="text1"/>
-          <w:sz w:val="28"/>
-          <w:szCs w:val="28"/>
-          <w:lang w:val="en-US"/>
-        </w:rPr>
-      </w:pPr>
-      <w:r>
-        <w:rPr>
-          <w:color w:val="000000" w:themeColor="text1"/>
-          <w:sz w:val="28"/>
-          <w:szCs w:val="28"/>
-          <w:lang w:val="en-US"/>
-        </w:rPr>
-        <w:t xml:space="preserve">| </w:t>
-      </w:r>
-      <w:proofErr w:type="gramStart"/>
-      <w:r>
-        <w:rPr>
-          <w:color w:val="000000" w:themeColor="text1"/>
-          <w:sz w:val="28"/>
-          <w:szCs w:val="28"/>
-          <w:lang w:val="en-US"/>
-        </w:rPr>
-        <w:t>No  |</w:t>
-      </w:r>
-      <w:proofErr w:type="gramEnd"/>
-      <w:r>
-        <w:rPr>
-          <w:color w:val="000000" w:themeColor="text1"/>
-          <w:sz w:val="28"/>
-          <w:szCs w:val="28"/>
-          <w:lang w:val="en-US"/>
-        </w:rPr>
-        <w:t xml:space="preserve"> Name                           | Phone Number                   | Date of Birth                  |</w:t>
-      </w:r>
-    </w:p>
-    <w:p>
-      <w:pPr>
-        <w:spacing w:line="360" w:lineRule="auto"/>
-        <w:ind w:left="-993" w:firstLine="709"/>
-        <w:jc w:val="both"/>
-        <w:rPr>
-          <w:color w:val="000000" w:themeColor="text1"/>
-          <w:sz w:val="28"/>
-          <w:szCs w:val="28"/>
-          <w:lang w:val="en-US"/>
-        </w:rPr>
-      </w:pPr>
-      <w:r>
-        <w:rPr>
-          <w:color w:val="000000" w:themeColor="text1"/>
-          <w:sz w:val="28"/>
-          <w:szCs w:val="28"/>
-          <w:lang w:val="en-US"/>
-        </w:rPr>
-        <w:t>----------------------------------------------------------------------------------------------------------</w:t>
-      </w:r>
-    </w:p>
-    <w:p>
-      <w:pPr>
-        <w:spacing w:line="360" w:lineRule="auto"/>
-        <w:ind w:left="-993" w:firstLine="709"/>
-        <w:jc w:val="both"/>
-        <w:rPr>
-          <w:color w:val="000000" w:themeColor="text1"/>
-          <w:sz w:val="28"/>
-          <w:szCs w:val="28"/>
-          <w:lang w:val="en-US"/>
-        </w:rPr>
-      </w:pPr>
-      <w:r>
-        <w:rPr>
-          <w:color w:val="000000" w:themeColor="text1"/>
-          <w:sz w:val="28"/>
-          <w:szCs w:val="28"/>
-          <w:lang w:val="en-US"/>
-        </w:rPr>
-        <w:t xml:space="preserve">| </w:t>
-      </w:r>
-      <w:r>
-        <w:rPr>
-          <w:color w:val="000000" w:themeColor="text1"/>
-          <w:sz w:val="28"/>
-          <w:szCs w:val="28"/>
-        </w:rPr>
-        <w:t>1</w:t>
-      </w:r>
-      <w:r>
-        <w:rPr>
-          <w:color w:val="000000" w:themeColor="text1"/>
-          <w:sz w:val="28"/>
-          <w:szCs w:val="28"/>
-          <w:lang w:val="en-US"/>
-        </w:rPr>
-        <w:t xml:space="preserve">   | Ann M.                         | 88005553535                    | 2005.06.05                     |</w:t>
-      </w:r>
-    </w:p>
-    <w:p>
-      <w:pPr>
-        <w:spacing w:line="360" w:lineRule="auto"/>
-        <w:ind w:left="-993" w:firstLine="709"/>
-        <w:jc w:val="both"/>
-        <w:rPr>
-          <w:color w:val="000000" w:themeColor="text1"/>
-          <w:sz w:val="28"/>
-          <w:szCs w:val="28"/>
-          <w:lang w:val="en-US"/>
-        </w:rPr>
-      </w:pPr>
-    </w:p>
-    <w:p>
-      <w:pPr>
-        <w:spacing w:line="360" w:lineRule="auto"/>
-        <w:ind w:left="-993" w:firstLine="709"/>
-        <w:jc w:val="both"/>
-        <w:rPr>
-          <w:color w:val="000000" w:themeColor="text1"/>
-          <w:sz w:val="28"/>
-          <w:szCs w:val="28"/>
-          <w:lang w:val="en-US"/>
-        </w:rPr>
-      </w:pPr>
-      <w:r>
-        <w:rPr>
-          <w:color w:val="000000" w:themeColor="text1"/>
-          <w:sz w:val="28"/>
-          <w:szCs w:val="28"/>
-          <w:lang w:val="en-US"/>
-        </w:rPr>
-        <w:t>Enter the month number (01, 02</w:t>
-      </w:r>
-      <w:proofErr w:type="gramStart"/>
-      <w:r>
-        <w:rPr>
-          <w:color w:val="000000" w:themeColor="text1"/>
-          <w:sz w:val="28"/>
-          <w:szCs w:val="28"/>
-          <w:lang w:val="en-US"/>
-        </w:rPr>
-        <w:t>, ...,</w:t>
-      </w:r>
-      <w:proofErr w:type="gramEnd"/>
-      <w:r>
-        <w:rPr>
-          <w:color w:val="000000" w:themeColor="text1"/>
-          <w:sz w:val="28"/>
-          <w:szCs w:val="28"/>
-          <w:lang w:val="en-US"/>
-        </w:rPr>
-        <w:t xml:space="preserve"> 11, 12) to see users born this month: 13</w:t>
-      </w:r>
-    </w:p>
-    <w:p>
-      <w:pPr>
-        <w:spacing w:line="360" w:lineRule="auto"/>
-        <w:ind w:left="-993" w:firstLine="709"/>
-        <w:jc w:val="both"/>
-        <w:rPr>
-          <w:color w:val="000000" w:themeColor="text1"/>
-          <w:sz w:val="28"/>
-          <w:szCs w:val="28"/>
-        </w:rPr>
-      </w:pPr>
-      <w:proofErr w:type="gramStart"/>
-      <w:r>
-        <w:rPr>
-          <w:color w:val="000000" w:themeColor="text1"/>
-          <w:sz w:val="28"/>
-          <w:szCs w:val="28"/>
-          <w:lang w:val="en-US"/>
-        </w:rPr>
-        <w:t>invalid</w:t>
-      </w:r>
-      <w:proofErr w:type="gramEnd"/>
-      <w:r>
-        <w:rPr>
-          <w:color w:val="000000" w:themeColor="text1"/>
-          <w:sz w:val="28"/>
-          <w:szCs w:val="28"/>
-        </w:rPr>
-        <w:t xml:space="preserve"> </w:t>
-      </w:r>
-      <w:r>
-        <w:rPr>
-          <w:color w:val="000000" w:themeColor="text1"/>
-          <w:sz w:val="28"/>
-          <w:szCs w:val="28"/>
-          <w:lang w:val="en-US"/>
-        </w:rPr>
-        <w:t>month</w:t>
-      </w:r>
-      <w:r>
-        <w:rPr>
-          <w:color w:val="000000" w:themeColor="text1"/>
-          <w:sz w:val="28"/>
-          <w:szCs w:val="28"/>
-        </w:rPr>
-        <w:t xml:space="preserve"> </w:t>
-      </w:r>
-      <w:r>
-        <w:rPr>
-          <w:color w:val="000000" w:themeColor="text1"/>
-          <w:sz w:val="28"/>
-          <w:szCs w:val="28"/>
-          <w:lang w:val="en-US"/>
-        </w:rPr>
-        <w:t>number</w:t>
-      </w:r>
-    </w:p>
-    <w:p>
-      <w:pPr>
-        <w:suppressAutoHyphens w:val="0"/>
-        <w:spacing w:after="160" w:line="259" w:lineRule="auto"/>
-        <w:rPr>
-          <w:b/>
-          <w:color w:val="000000" w:themeColor="text1"/>
-          <w:sz w:val="28"/>
-          <w:szCs w:val="28"/>
-        </w:rPr>
-      </w:pPr>
-      <w:r>
-        <w:rPr>
-          <w:b/>
-          <w:color w:val="000000" w:themeColor="text1"/>
-          <w:sz w:val="28"/>
-          <w:szCs w:val="28"/>
-        </w:rPr>
-        <w:br w:type="page"/>
-      </w:r>
-    </w:p>
-    <w:p>
-      <w:pPr>
-        <w:spacing w:line="360" w:lineRule="auto"/>
-        <w:ind w:firstLine="709"/>
-        <w:jc w:val="both"/>
-        <w:rPr>
-          <w:b/>
-          <w:color w:val="000000" w:themeColor="text1"/>
-          <w:sz w:val="28"/>
-          <w:szCs w:val="28"/>
-        </w:rPr>
-      </w:pPr>
-      <w:r>
-        <w:rPr>
-          <w:b/>
-          <w:color w:val="000000" w:themeColor="text1"/>
-          <w:sz w:val="28"/>
-          <w:szCs w:val="28"/>
-        </w:rPr>
-        <w:lastRenderedPageBreak/>
-        <w:t>Примеры выполнения программы</w:t>
-      </w:r>
-    </w:p>
-    <w:p>
-      <w:pPr>
-        <w:suppressAutoHyphens w:val="0"/>
-        <w:spacing w:after="160" w:line="259" w:lineRule="auto"/>
-        <w:rPr>
-          <w:b/>
-          <w:color w:val="000000" w:themeColor="text1"/>
-          <w:sz w:val="28"/>
-          <w:szCs w:val="28"/>
-        </w:rPr>
-      </w:pPr>
-      <w:r>
-        <w:rPr>
-          <w:b/>
-          <w:noProof/>
-          <w:color w:val="000000" w:themeColor="text1"/>
-          <w:sz w:val="28"/>
-          <w:szCs w:val="28"/>
-          <w:lang w:eastAsia="ru-RU"/>
-        </w:rPr>
-        <w:drawing>
-          <wp:anchor distT="0" distB="0" distL="114300" distR="114300" simplePos="0" relativeHeight="251660288" behindDoc="0" locked="0" layoutInCell="1" allowOverlap="1">
-            <wp:simplePos x="0" y="0"/>
-            <wp:positionH relativeFrom="column">
-              <wp:posOffset>-379095</wp:posOffset>
-            </wp:positionH>
-            <wp:positionV relativeFrom="paragraph">
-              <wp:posOffset>4733925</wp:posOffset>
-            </wp:positionV>
-            <wp:extent cx="6120130" cy="1313815"/>
-            <wp:effectExtent l="0" t="0" r="0" b="635"/>
-            <wp:wrapNone/>
-            <wp:docPr id="3" name="Рисунок 3"/>
-            <wp:cNvGraphicFramePr>
-              <a:graphicFrameLocks xmlns:a="http://schemas.openxmlformats.org/drawingml/2006/main" noChangeAspect="1"/>
-            </wp:cNvGraphicFramePr>
-            <a:graphic xmlns:a="http://schemas.openxmlformats.org/drawingml/2006/main">
-              <a:graphicData uri="http://schemas.openxmlformats.org/drawingml/2006/picture">
-                <pic:pic xmlns:pic="http://schemas.openxmlformats.org/drawingml/2006/picture">
-                  <pic:nvPicPr>
-                    <pic:cNvPr id="3" name="3.png"/>
-                    <pic:cNvPicPr/>
-                  </pic:nvPicPr>
-                  <pic:blipFill>
-                    <a:blip r:embed="rId7">
-                      <a:extLst>
-                        <a:ext uri="{28A0092B-C50C-407E-A947-70E740481C1C}">
-                          <a14:useLocalDpi xmlns:a14="http://schemas.microsoft.com/office/drawing/2010/main" val="0"/>
-                        </a:ext>
-                      </a:extLst>
-                    </a:blip>
-                    <a:stretch>
-                      <a:fillRect/>
-                    </a:stretch>
-                  </pic:blipFill>
-                  <pic:spPr>
-                    <a:xfrm>
-                      <a:off x="0" y="0"/>
-                      <a:ext cx="6120130" cy="1313815"/>
-                    </a:xfrm>
-                    <a:prstGeom prst="rect">
-                      <a:avLst/>
-                    </a:prstGeom>
-                  </pic:spPr>
-                </pic:pic>
-              </a:graphicData>
-            </a:graphic>
-          </wp:anchor>
-        </w:drawing>
-      </w:r>
-      <w:r>
-        <w:rPr>
-          <w:b/>
-          <w:noProof/>
-          <w:color w:val="000000" w:themeColor="text1"/>
-          <w:sz w:val="28"/>
-          <w:szCs w:val="28"/>
-          <w:lang w:eastAsia="ru-RU"/>
-        </w:rPr>
-        <w:drawing>
-          <wp:anchor distT="0" distB="0" distL="114300" distR="114300" simplePos="0" relativeHeight="251658240" behindDoc="0" locked="0" layoutInCell="1" allowOverlap="1">
-            <wp:simplePos x="0" y="0"/>
-            <wp:positionH relativeFrom="column">
-              <wp:posOffset>-356235</wp:posOffset>
-            </wp:positionH>
-            <wp:positionV relativeFrom="paragraph">
-              <wp:posOffset>405765</wp:posOffset>
-            </wp:positionV>
-            <wp:extent cx="6120130" cy="2393315"/>
-            <wp:effectExtent l="0" t="0" r="0" b="6985"/>
-            <wp:wrapNone/>
-            <wp:docPr id="1" name="Рисунок 1"/>
-            <wp:cNvGraphicFramePr>
-              <a:graphicFrameLocks xmlns:a="http://schemas.openxmlformats.org/drawingml/2006/main" noChangeAspect="1"/>
-            </wp:cNvGraphicFramePr>
-            <a:graphic xmlns:a="http://schemas.openxmlformats.org/drawingml/2006/main">
-              <a:graphicData uri="http://schemas.openxmlformats.org/drawingml/2006/picture">
-                <pic:pic xmlns:pic="http://schemas.openxmlformats.org/drawingml/2006/picture">
-                  <pic:nvPicPr>
-                    <pic:cNvPr id="1" name="1.png"/>
-                    <pic:cNvPicPr/>
-                  </pic:nvPicPr>
-                  <pic:blipFill>
-                    <a:blip r:embed="rId8">
-                      <a:extLst>
-                        <a:ext uri="{28A0092B-C50C-407E-A947-70E740481C1C}">
-                          <a14:useLocalDpi xmlns:a14="http://schemas.microsoft.com/office/drawing/2010/main" val="0"/>
-                        </a:ext>
-                      </a:extLst>
-                    </a:blip>
-                    <a:stretch>
-                      <a:fillRect/>
-                    </a:stretch>
-                  </pic:blipFill>
-                  <pic:spPr>
-                    <a:xfrm>
-                      <a:off x="0" y="0"/>
-                      <a:ext cx="6120130" cy="2393315"/>
-                    </a:xfrm>
-                    <a:prstGeom prst="rect">
-                      <a:avLst/>
-                    </a:prstGeom>
-                  </pic:spPr>
-                </pic:pic>
-              </a:graphicData>
-            </a:graphic>
-          </wp:anchor>
-        </w:drawing>
-      </w:r>
-      <w:r>
-        <w:rPr>
-          <w:b/>
-          <w:noProof/>
-          <w:color w:val="000000" w:themeColor="text1"/>
-          <w:sz w:val="28"/>
-          <w:szCs w:val="28"/>
-          <w:lang w:eastAsia="ru-RU"/>
-        </w:rPr>
-        <w:drawing>
-          <wp:anchor distT="0" distB="0" distL="114300" distR="114300" simplePos="0" relativeHeight="251659264" behindDoc="0" locked="0" layoutInCell="1" allowOverlap="1">
-            <wp:simplePos x="0" y="0"/>
-            <wp:positionH relativeFrom="page">
-              <wp:posOffset>720090</wp:posOffset>
-            </wp:positionH>
-            <wp:positionV relativeFrom="paragraph">
-              <wp:posOffset>3049905</wp:posOffset>
-            </wp:positionV>
-            <wp:extent cx="6120130" cy="1445260"/>
-            <wp:effectExtent l="0" t="0" r="0" b="2540"/>
-            <wp:wrapNone/>
-            <wp:docPr id="2" name="Рисунок 2"/>
-            <wp:cNvGraphicFramePr>
-              <a:graphicFrameLocks xmlns:a="http://schemas.openxmlformats.org/drawingml/2006/main" noChangeAspect="1"/>
-            </wp:cNvGraphicFramePr>
-            <a:graphic xmlns:a="http://schemas.openxmlformats.org/drawingml/2006/main">
-              <a:graphicData uri="http://schemas.openxmlformats.org/drawingml/2006/picture">
-                <pic:pic xmlns:pic="http://schemas.openxmlformats.org/drawingml/2006/picture">
-                  <pic:nvPicPr>
-                    <pic:cNvPr id="2" name="2.png"/>
-                    <pic:cNvPicPr/>
-                  </pic:nvPicPr>
-                  <pic:blipFill>
-                    <a:blip r:embed="rId9">
-                      <a:extLst>
-                        <a:ext uri="{28A0092B-C50C-407E-A947-70E740481C1C}">
-                          <a14:useLocalDpi xmlns:a14="http://schemas.microsoft.com/office/drawing/2010/main" val="0"/>
-                        </a:ext>
-                      </a:extLst>
-                    </a:blip>
-                    <a:stretch>
-                      <a:fillRect/>
-                    </a:stretch>
-                  </pic:blipFill>
-                  <pic:spPr>
-                    <a:xfrm>
-                      <a:off x="0" y="0"/>
-                      <a:ext cx="6120130" cy="1445260"/>
-                    </a:xfrm>
-                    <a:prstGeom prst="rect">
-                      <a:avLst/>
-                    </a:prstGeom>
-                  </pic:spPr>
-                </pic:pic>
-              </a:graphicData>
-            </a:graphic>
-          </wp:anchor>
-        </w:drawing>
-      </w:r>
-      <w:r>
-        <w:rPr>
-          <w:b/>
-          <w:color w:val="000000" w:themeColor="text1"/>
-          <w:sz w:val="28"/>
-          <w:szCs w:val="28"/>
-        </w:rPr>
-        <w:br w:type="page"/>
-      </w:r>
-    </w:p>
-    <w:p>
-      <w:pPr>
-        <w:spacing w:line="360" w:lineRule="auto"/>
-        <w:ind w:firstLine="709"/>
-        <w:jc w:val="both"/>
-        <w:rPr>
-          <w:b/>
-          <w:color w:val="000000" w:themeColor="text1"/>
-          <w:sz w:val="28"/>
-          <w:szCs w:val="28"/>
-        </w:rPr>
-      </w:pPr>
-      <w:r>
-        <w:rPr>
-          <w:b/>
-          <w:color w:val="000000" w:themeColor="text1"/>
-          <w:sz w:val="28"/>
-          <w:szCs w:val="28"/>
-        </w:rPr>
-        <w:lastRenderedPageBreak/>
-        <w:t>Выводы.</w:t>
-      </w:r>
-    </w:p>
-    <w:p>
-      <w:pPr>
-        <w:spacing w:line="360" w:lineRule="auto"/>
-        <w:ind w:firstLine="709"/>
-        <w:jc w:val="both"/>
-        <w:rPr>
-          <w:color w:val="000000" w:themeColor="text1"/>
-        </w:rPr>
-      </w:pPr>
-      <w:r>
-        <w:rPr>
-          <w:color w:val="000000" w:themeColor="text1"/>
-          <w:sz w:val="28"/>
-          <w:szCs w:val="28"/>
-        </w:rPr>
-        <w:t xml:space="preserve">Были получены практические навыки работы со структурами и </w:t>
-      </w:r>
-      <w:r>
-        <w:rPr>
-          <w:color w:val="000000" w:themeColor="text1"/>
-          <w:sz w:val="28"/>
-          <w:szCs w:val="28"/>
-        </w:rPr>
-        <w:t>массивами структур в</w:t>
-      </w:r>
-      <w:r>
-        <w:rPr>
-          <w:color w:val="000000" w:themeColor="text1"/>
-          <w:sz w:val="28"/>
-          <w:szCs w:val="28"/>
-        </w:rPr>
-        <w:t xml:space="preserve"> Си.</w:t>
-      </w:r>
-    </w:p>
     <w:sectPr>
-      <w:headerReference w:type="default" r:id="rId10"/>
-      <w:footerReference w:type="default" r:id="rId11"/>
-      <w:headerReference w:type="first" r:id="rId12"/>
-      <w:footerReference w:type="first" r:id="rId13"/>
+      <w:headerReference w:type="default" r:id="rId7"/>
+      <w:footerReference w:type="default" r:id="rId8"/>
+      <w:headerReference w:type="first" r:id="rId9"/>
+      <w:footerReference w:type="first" r:id="rId10"/>
       <w:pgSz w:w="11906" w:h="16838"/>
       <w:pgMar w:top="1134" w:right="567" w:bottom="1134" w:left="1701" w:header="425" w:footer="709" w:gutter="0"/>
       <w:cols w:space="720"/>
@@ -4711,7 +2654,7 @@
 </file>
 
 <file path=word/endnotes.xml><?xml version="1.0" encoding="utf-8"?>
-<w:endnotes xmlns:wpc="http://schemas.microsoft.com/office/word/2010/wordprocessingCanvas" xmlns:mc="http://schemas.openxmlformats.org/markup-compatibility/2006" xmlns:o="urn:schemas-microsoft-com:office:office" xmlns:r="http://schemas.openxmlformats.org/officeDocument/2006/relationships" xmlns:m="http://schemas.openxmlformats.org/officeDocument/2006/math" xmlns:v="urn:schemas-microsoft-com:vml" xmlns:wp14="http://schemas.microsoft.com/office/word/2010/wordprocessingDrawing" xmlns:wp="http://schemas.openxmlformats.org/drawingml/2006/wordprocessingDrawing" xmlns:w10="urn:schemas-microsoft-com:office:word" xmlns:w="http://schemas.openxmlformats.org/wordprocessingml/2006/main" xmlns:w14="http://schemas.microsoft.com/office/word/2010/wordml" xmlns:w15="http://schemas.microsoft.com/office/word/2012/wordml" xmlns:wpg="http://schemas.microsoft.com/office/word/2010/wordprocessingGroup" xmlns:wpi="http://schemas.microsoft.com/office/word/2010/wordprocessingInk" xmlns:wne="http://schemas.microsoft.com/office/word/2006/wordml" xmlns:wps="http://schemas.microsoft.com/office/word/2010/wordprocessingShape" mc:Ignorable="w14 w15 wp14">
+<w:endnotes xmlns:wpc="http://schemas.microsoft.com/office/word/2010/wordprocessingCanvas" xmlns:cx="http://schemas.microsoft.com/office/drawing/2014/chartex" xmlns:cx1="http://schemas.microsoft.com/office/drawing/2015/9/8/chartex" xmlns:cx2="http://schemas.microsoft.com/office/drawing/2015/10/21/chartex" xmlns:cx3="http://schemas.microsoft.com/office/drawing/2016/5/9/chartex" xmlns:cx4="http://schemas.microsoft.com/office/drawing/2016/5/10/chartex" xmlns:cx5="http://schemas.microsoft.com/office/drawing/2016/5/11/chartex" xmlns:cx6="http://schemas.microsoft.com/office/drawing/2016/5/12/chartex" xmlns:cx7="http://schemas.microsoft.com/office/drawing/2016/5/13/chartex" xmlns:cx8="http://schemas.microsoft.com/office/drawing/2016/5/14/chartex" xmlns:mc="http://schemas.openxmlformats.org/markup-compatibility/2006" xmlns:aink="http://schemas.microsoft.com/office/drawing/2016/ink" xmlns:am3d="http://schemas.microsoft.com/office/drawing/2017/model3d" xmlns:o="urn:schemas-microsoft-com:office:office" xmlns:oel="http://schemas.microsoft.com/office/2019/extlst" xmlns:r="http://schemas.openxmlformats.org/officeDocument/2006/relationships" xmlns:m="http://schemas.openxmlformats.org/officeDocument/2006/math" xmlns:v="urn:schemas-microsoft-com:vml" xmlns:wp14="http://schemas.microsoft.com/office/word/2010/wordprocessingDrawing" xmlns:wp="http://schemas.openxmlformats.org/drawingml/2006/wordprocessingDrawing" xmlns:w10="urn:schemas-microsoft-com:office:word" xmlns:w="http://schemas.openxmlformats.org/wordprocessingml/2006/main" xmlns:w14="http://schemas.microsoft.com/office/word/2010/wordml" xmlns:w15="http://schemas.microsoft.com/office/word/2012/wordml" xmlns:w16cex="http://schemas.microsoft.com/office/word/2018/wordml/cex" xmlns:w16cid="http://schemas.microsoft.com/office/word/2016/wordml/cid" xmlns:w16="http://schemas.microsoft.com/office/word/2018/wordml" xmlns:w16du="http://schemas.microsoft.com/office/word/2023/wordml/word16du" xmlns:w16sdtdh="http://schemas.microsoft.com/office/word/2020/wordml/sdtdatahash" xmlns:w16se="http://schemas.microsoft.com/office/word/2015/wordml/symex" xmlns:wpg="http://schemas.microsoft.com/office/word/2010/wordprocessingGroup" xmlns:wpi="http://schemas.microsoft.com/office/word/2010/wordprocessingInk" xmlns:wne="http://schemas.microsoft.com/office/word/2006/wordml" xmlns:wps="http://schemas.microsoft.com/office/word/2010/wordprocessingShape" mc:Ignorable="w14 w15 w16se w16cid w16 w16cex w16sdtdh w16du wp14">
   <w:endnote w:type="separator" w:id="-1">
     <w:p>
       <w:r>
@@ -4730,10 +2673,10 @@
 </file>
 
 <file path=word/footer1.xml><?xml version="1.0" encoding="utf-8"?>
-<w:ftr xmlns:wpc="http://schemas.microsoft.com/office/word/2010/wordprocessingCanvas" xmlns:mc="http://schemas.openxmlformats.org/markup-compatibility/2006" xmlns:o="urn:schemas-microsoft-com:office:office" xmlns:r="http://schemas.openxmlformats.org/officeDocument/2006/relationships" xmlns:m="http://schemas.openxmlformats.org/officeDocument/2006/math" xmlns:v="urn:schemas-microsoft-com:vml" xmlns:wp14="http://schemas.microsoft.com/office/word/2010/wordprocessingDrawing" xmlns:wp="http://schemas.openxmlformats.org/drawingml/2006/wordprocessingDrawing" xmlns:w10="urn:schemas-microsoft-com:office:word" xmlns:w="http://schemas.openxmlformats.org/wordprocessingml/2006/main" xmlns:w14="http://schemas.microsoft.com/office/word/2010/wordml" xmlns:w15="http://schemas.microsoft.com/office/word/2012/wordml" xmlns:wpg="http://schemas.microsoft.com/office/word/2010/wordprocessingGroup" xmlns:wpi="http://schemas.microsoft.com/office/word/2010/wordprocessingInk" xmlns:wne="http://schemas.microsoft.com/office/word/2006/wordml" xmlns:wps="http://schemas.microsoft.com/office/word/2010/wordprocessingShape" mc:Ignorable="w14 w15 wp14">
+<w:ftr xmlns:wpc="http://schemas.microsoft.com/office/word/2010/wordprocessingCanvas" xmlns:cx="http://schemas.microsoft.com/office/drawing/2014/chartex" xmlns:cx1="http://schemas.microsoft.com/office/drawing/2015/9/8/chartex" xmlns:cx2="http://schemas.microsoft.com/office/drawing/2015/10/21/chartex" xmlns:cx3="http://schemas.microsoft.com/office/drawing/2016/5/9/chartex" xmlns:cx4="http://schemas.microsoft.com/office/drawing/2016/5/10/chartex" xmlns:cx5="http://schemas.microsoft.com/office/drawing/2016/5/11/chartex" xmlns:cx6="http://schemas.microsoft.com/office/drawing/2016/5/12/chartex" xmlns:cx7="http://schemas.microsoft.com/office/drawing/2016/5/13/chartex" xmlns:cx8="http://schemas.microsoft.com/office/drawing/2016/5/14/chartex" xmlns:mc="http://schemas.openxmlformats.org/markup-compatibility/2006" xmlns:aink="http://schemas.microsoft.com/office/drawing/2016/ink" xmlns:am3d="http://schemas.microsoft.com/office/drawing/2017/model3d" xmlns:o="urn:schemas-microsoft-com:office:office" xmlns:oel="http://schemas.microsoft.com/office/2019/extlst" xmlns:r="http://schemas.openxmlformats.org/officeDocument/2006/relationships" xmlns:m="http://schemas.openxmlformats.org/officeDocument/2006/math" xmlns:v="urn:schemas-microsoft-com:vml" xmlns:wp14="http://schemas.microsoft.com/office/word/2010/wordprocessingDrawing" xmlns:wp="http://schemas.openxmlformats.org/drawingml/2006/wordprocessingDrawing" xmlns:w10="urn:schemas-microsoft-com:office:word" xmlns:w="http://schemas.openxmlformats.org/wordprocessingml/2006/main" xmlns:w14="http://schemas.microsoft.com/office/word/2010/wordml" xmlns:w15="http://schemas.microsoft.com/office/word/2012/wordml" xmlns:w16cex="http://schemas.microsoft.com/office/word/2018/wordml/cex" xmlns:w16cid="http://schemas.microsoft.com/office/word/2016/wordml/cid" xmlns:w16="http://schemas.microsoft.com/office/word/2018/wordml" xmlns:w16du="http://schemas.microsoft.com/office/word/2023/wordml/word16du" xmlns:w16sdtdh="http://schemas.microsoft.com/office/word/2020/wordml/sdtdatahash" xmlns:w16se="http://schemas.microsoft.com/office/word/2015/wordml/symex" xmlns:wpg="http://schemas.microsoft.com/office/word/2010/wordprocessingGroup" xmlns:wpi="http://schemas.microsoft.com/office/word/2010/wordprocessingInk" xmlns:wne="http://schemas.microsoft.com/office/word/2006/wordml" xmlns:wps="http://schemas.microsoft.com/office/word/2010/wordprocessingShape" mc:Ignorable="w14 w15 w16se w16cid w16 w16cex w16sdtdh w16du wp14">
   <w:p>
     <w:pPr>
-      <w:pStyle w:val="a4"/>
+      <w:pStyle w:val="Footer"/>
       <w:tabs>
         <w:tab w:val="right" w:pos="9639"/>
       </w:tabs>
@@ -4760,24 +2703,24 @@
   </w:p>
   <w:p>
     <w:pPr>
-      <w:pStyle w:val="a4"/>
+      <w:pStyle w:val="Footer"/>
     </w:pPr>
   </w:p>
 </w:ftr>
 </file>
 
 <file path=word/footer2.xml><?xml version="1.0" encoding="utf-8"?>
-<w:ftr xmlns:wpc="http://schemas.microsoft.com/office/word/2010/wordprocessingCanvas" xmlns:mc="http://schemas.openxmlformats.org/markup-compatibility/2006" xmlns:o="urn:schemas-microsoft-com:office:office" xmlns:r="http://schemas.openxmlformats.org/officeDocument/2006/relationships" xmlns:m="http://schemas.openxmlformats.org/officeDocument/2006/math" xmlns:v="urn:schemas-microsoft-com:vml" xmlns:wp14="http://schemas.microsoft.com/office/word/2010/wordprocessingDrawing" xmlns:wp="http://schemas.openxmlformats.org/drawingml/2006/wordprocessingDrawing" xmlns:w10="urn:schemas-microsoft-com:office:word" xmlns:w="http://schemas.openxmlformats.org/wordprocessingml/2006/main" xmlns:w14="http://schemas.microsoft.com/office/word/2010/wordml" xmlns:w15="http://schemas.microsoft.com/office/word/2012/wordml" xmlns:wpg="http://schemas.microsoft.com/office/word/2010/wordprocessingGroup" xmlns:wpi="http://schemas.microsoft.com/office/word/2010/wordprocessingInk" xmlns:wne="http://schemas.microsoft.com/office/word/2006/wordml" xmlns:wps="http://schemas.microsoft.com/office/word/2010/wordprocessingShape" mc:Ignorable="w14 w15 wp14">
+<w:ftr xmlns:wpc="http://schemas.microsoft.com/office/word/2010/wordprocessingCanvas" xmlns:cx="http://schemas.microsoft.com/office/drawing/2014/chartex" xmlns:cx1="http://schemas.microsoft.com/office/drawing/2015/9/8/chartex" xmlns:cx2="http://schemas.microsoft.com/office/drawing/2015/10/21/chartex" xmlns:cx3="http://schemas.microsoft.com/office/drawing/2016/5/9/chartex" xmlns:cx4="http://schemas.microsoft.com/office/drawing/2016/5/10/chartex" xmlns:cx5="http://schemas.microsoft.com/office/drawing/2016/5/11/chartex" xmlns:cx6="http://schemas.microsoft.com/office/drawing/2016/5/12/chartex" xmlns:cx7="http://schemas.microsoft.com/office/drawing/2016/5/13/chartex" xmlns:cx8="http://schemas.microsoft.com/office/drawing/2016/5/14/chartex" xmlns:mc="http://schemas.openxmlformats.org/markup-compatibility/2006" xmlns:aink="http://schemas.microsoft.com/office/drawing/2016/ink" xmlns:am3d="http://schemas.microsoft.com/office/drawing/2017/model3d" xmlns:o="urn:schemas-microsoft-com:office:office" xmlns:oel="http://schemas.microsoft.com/office/2019/extlst" xmlns:r="http://schemas.openxmlformats.org/officeDocument/2006/relationships" xmlns:m="http://schemas.openxmlformats.org/officeDocument/2006/math" xmlns:v="urn:schemas-microsoft-com:vml" xmlns:wp14="http://schemas.microsoft.com/office/word/2010/wordprocessingDrawing" xmlns:wp="http://schemas.openxmlformats.org/drawingml/2006/wordprocessingDrawing" xmlns:w10="urn:schemas-microsoft-com:office:word" xmlns:w="http://schemas.openxmlformats.org/wordprocessingml/2006/main" xmlns:w14="http://schemas.microsoft.com/office/word/2010/wordml" xmlns:w15="http://schemas.microsoft.com/office/word/2012/wordml" xmlns:w16cex="http://schemas.microsoft.com/office/word/2018/wordml/cex" xmlns:w16cid="http://schemas.microsoft.com/office/word/2016/wordml/cid" xmlns:w16="http://schemas.microsoft.com/office/word/2018/wordml" xmlns:w16du="http://schemas.microsoft.com/office/word/2023/wordml/word16du" xmlns:w16sdtdh="http://schemas.microsoft.com/office/word/2020/wordml/sdtdatahash" xmlns:w16se="http://schemas.microsoft.com/office/word/2015/wordml/symex" xmlns:wpg="http://schemas.microsoft.com/office/word/2010/wordprocessingGroup" xmlns:wpi="http://schemas.microsoft.com/office/word/2010/wordprocessingInk" xmlns:wne="http://schemas.microsoft.com/office/word/2006/wordml" xmlns:wps="http://schemas.microsoft.com/office/word/2010/wordprocessingShape" mc:Ignorable="w14 w15 w16se w16cid w16 w16cex w16sdtdh w16du wp14">
   <w:p>
     <w:pPr>
-      <w:pStyle w:val="a4"/>
+      <w:pStyle w:val="Footer"/>
     </w:pPr>
   </w:p>
 </w:ftr>
 </file>
 
 <file path=word/footnotes.xml><?xml version="1.0" encoding="utf-8"?>
-<w:footnotes xmlns:wpc="http://schemas.microsoft.com/office/word/2010/wordprocessingCanvas" xmlns:mc="http://schemas.openxmlformats.org/markup-compatibility/2006" xmlns:o="urn:schemas-microsoft-com:office:office" xmlns:r="http://schemas.openxmlformats.org/officeDocument/2006/relationships" xmlns:m="http://schemas.openxmlformats.org/officeDocument/2006/math" xmlns:v="urn:schemas-microsoft-com:vml" xmlns:wp14="http://schemas.microsoft.com/office/word/2010/wordprocessingDrawing" xmlns:wp="http://schemas.openxmlformats.org/drawingml/2006/wordprocessingDrawing" xmlns:w10="urn:schemas-microsoft-com:office:word" xmlns:w="http://schemas.openxmlformats.org/wordprocessingml/2006/main" xmlns:w14="http://schemas.microsoft.com/office/word/2010/wordml" xmlns:w15="http://schemas.microsoft.com/office/word/2012/wordml" xmlns:wpg="http://schemas.microsoft.com/office/word/2010/wordprocessingGroup" xmlns:wpi="http://schemas.microsoft.com/office/word/2010/wordprocessingInk" xmlns:wne="http://schemas.microsoft.com/office/word/2006/wordml" xmlns:wps="http://schemas.microsoft.com/office/word/2010/wordprocessingShape" mc:Ignorable="w14 w15 wp14">
+<w:footnotes xmlns:wpc="http://schemas.microsoft.com/office/word/2010/wordprocessingCanvas" xmlns:cx="http://schemas.microsoft.com/office/drawing/2014/chartex" xmlns:cx1="http://schemas.microsoft.com/office/drawing/2015/9/8/chartex" xmlns:cx2="http://schemas.microsoft.com/office/drawing/2015/10/21/chartex" xmlns:cx3="http://schemas.microsoft.com/office/drawing/2016/5/9/chartex" xmlns:cx4="http://schemas.microsoft.com/office/drawing/2016/5/10/chartex" xmlns:cx5="http://schemas.microsoft.com/office/drawing/2016/5/11/chartex" xmlns:cx6="http://schemas.microsoft.com/office/drawing/2016/5/12/chartex" xmlns:cx7="http://schemas.microsoft.com/office/drawing/2016/5/13/chartex" xmlns:cx8="http://schemas.microsoft.com/office/drawing/2016/5/14/chartex" xmlns:mc="http://schemas.openxmlformats.org/markup-compatibility/2006" xmlns:aink="http://schemas.microsoft.com/office/drawing/2016/ink" xmlns:am3d="http://schemas.microsoft.com/office/drawing/2017/model3d" xmlns:o="urn:schemas-microsoft-com:office:office" xmlns:oel="http://schemas.microsoft.com/office/2019/extlst" xmlns:r="http://schemas.openxmlformats.org/officeDocument/2006/relationships" xmlns:m="http://schemas.openxmlformats.org/officeDocument/2006/math" xmlns:v="urn:schemas-microsoft-com:vml" xmlns:wp14="http://schemas.microsoft.com/office/word/2010/wordprocessingDrawing" xmlns:wp="http://schemas.openxmlformats.org/drawingml/2006/wordprocessingDrawing" xmlns:w10="urn:schemas-microsoft-com:office:word" xmlns:w="http://schemas.openxmlformats.org/wordprocessingml/2006/main" xmlns:w14="http://schemas.microsoft.com/office/word/2010/wordml" xmlns:w15="http://schemas.microsoft.com/office/word/2012/wordml" xmlns:w16cex="http://schemas.microsoft.com/office/word/2018/wordml/cex" xmlns:w16cid="http://schemas.microsoft.com/office/word/2016/wordml/cid" xmlns:w16="http://schemas.microsoft.com/office/word/2018/wordml" xmlns:w16du="http://schemas.microsoft.com/office/word/2023/wordml/word16du" xmlns:w16sdtdh="http://schemas.microsoft.com/office/word/2020/wordml/sdtdatahash" xmlns:w16se="http://schemas.microsoft.com/office/word/2015/wordml/symex" xmlns:wpg="http://schemas.microsoft.com/office/word/2010/wordprocessingGroup" xmlns:wpi="http://schemas.microsoft.com/office/word/2010/wordprocessingInk" xmlns:wne="http://schemas.microsoft.com/office/word/2006/wordml" xmlns:wps="http://schemas.microsoft.com/office/word/2010/wordprocessingShape" mc:Ignorable="w14 w15 w16se w16cid w16 w16cex w16sdtdh w16du wp14">
   <w:footnote w:type="separator" w:id="-1">
     <w:p>
       <w:r>
@@ -4796,10 +2739,10 @@
 </file>
 
 <file path=word/header1.xml><?xml version="1.0" encoding="utf-8"?>
-<w:hdr xmlns:wpc="http://schemas.microsoft.com/office/word/2010/wordprocessingCanvas" xmlns:mc="http://schemas.openxmlformats.org/markup-compatibility/2006" xmlns:o="urn:schemas-microsoft-com:office:office" xmlns:r="http://schemas.openxmlformats.org/officeDocument/2006/relationships" xmlns:m="http://schemas.openxmlformats.org/officeDocument/2006/math" xmlns:v="urn:schemas-microsoft-com:vml" xmlns:wp14="http://schemas.microsoft.com/office/word/2010/wordprocessingDrawing" xmlns:wp="http://schemas.openxmlformats.org/drawingml/2006/wordprocessingDrawing" xmlns:w10="urn:schemas-microsoft-com:office:word" xmlns:w="http://schemas.openxmlformats.org/wordprocessingml/2006/main" xmlns:w14="http://schemas.microsoft.com/office/word/2010/wordml" xmlns:w15="http://schemas.microsoft.com/office/word/2012/wordml" xmlns:wpg="http://schemas.microsoft.com/office/word/2010/wordprocessingGroup" xmlns:wpi="http://schemas.microsoft.com/office/word/2010/wordprocessingInk" xmlns:wne="http://schemas.microsoft.com/office/word/2006/wordml" xmlns:wps="http://schemas.microsoft.com/office/word/2010/wordprocessingShape" mc:Ignorable="w14 w15 wp14">
+<w:hdr xmlns:wpc="http://schemas.microsoft.com/office/word/2010/wordprocessingCanvas" xmlns:cx="http://schemas.microsoft.com/office/drawing/2014/chartex" xmlns:cx1="http://schemas.microsoft.com/office/drawing/2015/9/8/chartex" xmlns:cx2="http://schemas.microsoft.com/office/drawing/2015/10/21/chartex" xmlns:cx3="http://schemas.microsoft.com/office/drawing/2016/5/9/chartex" xmlns:cx4="http://schemas.microsoft.com/office/drawing/2016/5/10/chartex" xmlns:cx5="http://schemas.microsoft.com/office/drawing/2016/5/11/chartex" xmlns:cx6="http://schemas.microsoft.com/office/drawing/2016/5/12/chartex" xmlns:cx7="http://schemas.microsoft.com/office/drawing/2016/5/13/chartex" xmlns:cx8="http://schemas.microsoft.com/office/drawing/2016/5/14/chartex" xmlns:mc="http://schemas.openxmlformats.org/markup-compatibility/2006" xmlns:aink="http://schemas.microsoft.com/office/drawing/2016/ink" xmlns:am3d="http://schemas.microsoft.com/office/drawing/2017/model3d" xmlns:o="urn:schemas-microsoft-com:office:office" xmlns:oel="http://schemas.microsoft.com/office/2019/extlst" xmlns:r="http://schemas.openxmlformats.org/officeDocument/2006/relationships" xmlns:m="http://schemas.openxmlformats.org/officeDocument/2006/math" xmlns:v="urn:schemas-microsoft-com:vml" xmlns:wp14="http://schemas.microsoft.com/office/word/2010/wordprocessingDrawing" xmlns:wp="http://schemas.openxmlformats.org/drawingml/2006/wordprocessingDrawing" xmlns:w10="urn:schemas-microsoft-com:office:word" xmlns:w="http://schemas.openxmlformats.org/wordprocessingml/2006/main" xmlns:w14="http://schemas.microsoft.com/office/word/2010/wordml" xmlns:w15="http://schemas.microsoft.com/office/word/2012/wordml" xmlns:w16cex="http://schemas.microsoft.com/office/word/2018/wordml/cex" xmlns:w16cid="http://schemas.microsoft.com/office/word/2016/wordml/cid" xmlns:w16="http://schemas.microsoft.com/office/word/2018/wordml" xmlns:w16du="http://schemas.microsoft.com/office/word/2023/wordml/word16du" xmlns:w16sdtdh="http://schemas.microsoft.com/office/word/2020/wordml/sdtdatahash" xmlns:w16se="http://schemas.microsoft.com/office/word/2015/wordml/symex" xmlns:wpg="http://schemas.microsoft.com/office/word/2010/wordprocessingGroup" xmlns:wpi="http://schemas.microsoft.com/office/word/2010/wordprocessingInk" xmlns:wne="http://schemas.microsoft.com/office/word/2006/wordml" xmlns:wps="http://schemas.microsoft.com/office/word/2010/wordprocessingShape" mc:Ignorable="w14 w15 w16se w16cid w16 w16cex w16sdtdh w16du wp14">
   <w:p>
     <w:pPr>
-      <w:pStyle w:val="a6"/>
+      <w:pStyle w:val="Header"/>
       <w:ind w:right="-1"/>
       <w:jc w:val="right"/>
     </w:pPr>
@@ -4811,17 +2754,17 @@
 </file>
 
 <file path=word/header2.xml><?xml version="1.0" encoding="utf-8"?>
-<w:hdr xmlns:wpc="http://schemas.microsoft.com/office/word/2010/wordprocessingCanvas" xmlns:mc="http://schemas.openxmlformats.org/markup-compatibility/2006" xmlns:o="urn:schemas-microsoft-com:office:office" xmlns:r="http://schemas.openxmlformats.org/officeDocument/2006/relationships" xmlns:m="http://schemas.openxmlformats.org/officeDocument/2006/math" xmlns:v="urn:schemas-microsoft-com:vml" xmlns:wp14="http://schemas.microsoft.com/office/word/2010/wordprocessingDrawing" xmlns:wp="http://schemas.openxmlformats.org/drawingml/2006/wordprocessingDrawing" xmlns:w10="urn:schemas-microsoft-com:office:word" xmlns:w="http://schemas.openxmlformats.org/wordprocessingml/2006/main" xmlns:w14="http://schemas.microsoft.com/office/word/2010/wordml" xmlns:w15="http://schemas.microsoft.com/office/word/2012/wordml" xmlns:wpg="http://schemas.microsoft.com/office/word/2010/wordprocessingGroup" xmlns:wpi="http://schemas.microsoft.com/office/word/2010/wordprocessingInk" xmlns:wne="http://schemas.microsoft.com/office/word/2006/wordml" xmlns:wps="http://schemas.microsoft.com/office/word/2010/wordprocessingShape" mc:Ignorable="w14 w15 wp14">
+<w:hdr xmlns:wpc="http://schemas.microsoft.com/office/word/2010/wordprocessingCanvas" xmlns:cx="http://schemas.microsoft.com/office/drawing/2014/chartex" xmlns:cx1="http://schemas.microsoft.com/office/drawing/2015/9/8/chartex" xmlns:cx2="http://schemas.microsoft.com/office/drawing/2015/10/21/chartex" xmlns:cx3="http://schemas.microsoft.com/office/drawing/2016/5/9/chartex" xmlns:cx4="http://schemas.microsoft.com/office/drawing/2016/5/10/chartex" xmlns:cx5="http://schemas.microsoft.com/office/drawing/2016/5/11/chartex" xmlns:cx6="http://schemas.microsoft.com/office/drawing/2016/5/12/chartex" xmlns:cx7="http://schemas.microsoft.com/office/drawing/2016/5/13/chartex" xmlns:cx8="http://schemas.microsoft.com/office/drawing/2016/5/14/chartex" xmlns:mc="http://schemas.openxmlformats.org/markup-compatibility/2006" xmlns:aink="http://schemas.microsoft.com/office/drawing/2016/ink" xmlns:am3d="http://schemas.microsoft.com/office/drawing/2017/model3d" xmlns:o="urn:schemas-microsoft-com:office:office" xmlns:oel="http://schemas.microsoft.com/office/2019/extlst" xmlns:r="http://schemas.openxmlformats.org/officeDocument/2006/relationships" xmlns:m="http://schemas.openxmlformats.org/officeDocument/2006/math" xmlns:v="urn:schemas-microsoft-com:vml" xmlns:wp14="http://schemas.microsoft.com/office/word/2010/wordprocessingDrawing" xmlns:wp="http://schemas.openxmlformats.org/drawingml/2006/wordprocessingDrawing" xmlns:w10="urn:schemas-microsoft-com:office:word" xmlns:w="http://schemas.openxmlformats.org/wordprocessingml/2006/main" xmlns:w14="http://schemas.microsoft.com/office/word/2010/wordml" xmlns:w15="http://schemas.microsoft.com/office/word/2012/wordml" xmlns:w16cex="http://schemas.microsoft.com/office/word/2018/wordml/cex" xmlns:w16cid="http://schemas.microsoft.com/office/word/2016/wordml/cid" xmlns:w16="http://schemas.microsoft.com/office/word/2018/wordml" xmlns:w16du="http://schemas.microsoft.com/office/word/2023/wordml/word16du" xmlns:w16sdtdh="http://schemas.microsoft.com/office/word/2020/wordml/sdtdatahash" xmlns:w16se="http://schemas.microsoft.com/office/word/2015/wordml/symex" xmlns:wpg="http://schemas.microsoft.com/office/word/2010/wordprocessingGroup" xmlns:wpi="http://schemas.microsoft.com/office/word/2010/wordprocessingInk" xmlns:wne="http://schemas.microsoft.com/office/word/2006/wordml" xmlns:wps="http://schemas.microsoft.com/office/word/2010/wordprocessingShape" mc:Ignorable="w14 w15 w16se w16cid w16 w16cex w16sdtdh w16du wp14">
   <w:p>
     <w:pPr>
-      <w:pStyle w:val="a6"/>
+      <w:pStyle w:val="Header"/>
     </w:pPr>
   </w:p>
 </w:hdr>
 </file>
 
 <file path=word/numbering.xml><?xml version="1.0" encoding="utf-8"?>
-<w:numbering xmlns:wpc="http://schemas.microsoft.com/office/word/2010/wordprocessingCanvas" xmlns:mc="http://schemas.openxmlformats.org/markup-compatibility/2006" xmlns:o="urn:schemas-microsoft-com:office:office" xmlns:r="http://schemas.openxmlformats.org/officeDocument/2006/relationships" xmlns:m="http://schemas.openxmlformats.org/officeDocument/2006/math" xmlns:v="urn:schemas-microsoft-com:vml" xmlns:wp14="http://schemas.microsoft.com/office/word/2010/wordprocessingDrawing" xmlns:wp="http://schemas.openxmlformats.org/drawingml/2006/wordprocessingDrawing" xmlns:w10="urn:schemas-microsoft-com:office:word" xmlns:w="http://schemas.openxmlformats.org/wordprocessingml/2006/main" xmlns:w14="http://schemas.microsoft.com/office/word/2010/wordml" xmlns:w15="http://schemas.microsoft.com/office/word/2012/wordml" xmlns:wpg="http://schemas.microsoft.com/office/word/2010/wordprocessingGroup" xmlns:wpi="http://schemas.microsoft.com/office/word/2010/wordprocessingInk" xmlns:wne="http://schemas.microsoft.com/office/word/2006/wordml" xmlns:wps="http://schemas.microsoft.com/office/word/2010/wordprocessingShape" mc:Ignorable="w14 w15 wp14">
+<w:numbering xmlns:wpc="http://schemas.microsoft.com/office/word/2010/wordprocessingCanvas" xmlns:cx="http://schemas.microsoft.com/office/drawing/2014/chartex" xmlns:cx1="http://schemas.microsoft.com/office/drawing/2015/9/8/chartex" xmlns:cx2="http://schemas.microsoft.com/office/drawing/2015/10/21/chartex" xmlns:cx3="http://schemas.microsoft.com/office/drawing/2016/5/9/chartex" xmlns:cx4="http://schemas.microsoft.com/office/drawing/2016/5/10/chartex" xmlns:cx5="http://schemas.microsoft.com/office/drawing/2016/5/11/chartex" xmlns:cx6="http://schemas.microsoft.com/office/drawing/2016/5/12/chartex" xmlns:cx7="http://schemas.microsoft.com/office/drawing/2016/5/13/chartex" xmlns:cx8="http://schemas.microsoft.com/office/drawing/2016/5/14/chartex" xmlns:mc="http://schemas.openxmlformats.org/markup-compatibility/2006" xmlns:aink="http://schemas.microsoft.com/office/drawing/2016/ink" xmlns:am3d="http://schemas.microsoft.com/office/drawing/2017/model3d" xmlns:o="urn:schemas-microsoft-com:office:office" xmlns:oel="http://schemas.microsoft.com/office/2019/extlst" xmlns:r="http://schemas.openxmlformats.org/officeDocument/2006/relationships" xmlns:m="http://schemas.openxmlformats.org/officeDocument/2006/math" xmlns:v="urn:schemas-microsoft-com:vml" xmlns:wp14="http://schemas.microsoft.com/office/word/2010/wordprocessingDrawing" xmlns:wp="http://schemas.openxmlformats.org/drawingml/2006/wordprocessingDrawing" xmlns:w10="urn:schemas-microsoft-com:office:word" xmlns:w="http://schemas.openxmlformats.org/wordprocessingml/2006/main" xmlns:w14="http://schemas.microsoft.com/office/word/2010/wordml" xmlns:w15="http://schemas.microsoft.com/office/word/2012/wordml" xmlns:w16cex="http://schemas.microsoft.com/office/word/2018/wordml/cex" xmlns:w16cid="http://schemas.microsoft.com/office/word/2016/wordml/cid" xmlns:w16="http://schemas.microsoft.com/office/word/2018/wordml" xmlns:w16du="http://schemas.microsoft.com/office/word/2023/wordml/word16du" xmlns:w16sdtdh="http://schemas.microsoft.com/office/word/2020/wordml/sdtdatahash" xmlns:w16se="http://schemas.microsoft.com/office/word/2015/wordml/symex" xmlns:wpg="http://schemas.microsoft.com/office/word/2010/wordprocessingGroup" xmlns:wpi="http://schemas.microsoft.com/office/word/2010/wordprocessingInk" xmlns:wne="http://schemas.microsoft.com/office/word/2006/wordml" xmlns:wps="http://schemas.microsoft.com/office/word/2010/wordprocessingShape" mc:Ignorable="w14 w15 w16se w16cid w16 w16cex w16sdtdh w16du wp14">
   <w:abstractNum w:abstractNumId="0" w15:restartNumberingAfterBreak="0">
     <w:nsid w:val="0E4A60C4"/>
     <w:multiLevelType w:val="multilevel"/>
@@ -5170,20 +3113,20 @@
       </w:pPr>
     </w:lvl>
   </w:abstractNum>
-  <w:num w:numId="1">
+  <w:num w:numId="1" w16cid:durableId="1898666523">
     <w:abstractNumId w:val="2"/>
   </w:num>
-  <w:num w:numId="2">
+  <w:num w:numId="2" w16cid:durableId="156042125">
     <w:abstractNumId w:val="1"/>
   </w:num>
-  <w:num w:numId="3">
+  <w:num w:numId="3" w16cid:durableId="855577731">
     <w:abstractNumId w:val="0"/>
   </w:num>
 </w:numbering>
 </file>
 
 <file path=word/styles.xml><?xml version="1.0" encoding="utf-8"?>
-<w:styles xmlns:mc="http://schemas.openxmlformats.org/markup-compatibility/2006" xmlns:r="http://schemas.openxmlformats.org/officeDocument/2006/relationships" xmlns:w="http://schemas.openxmlformats.org/wordprocessingml/2006/main" xmlns:w14="http://schemas.microsoft.com/office/word/2010/wordml" xmlns:w15="http://schemas.microsoft.com/office/word/2012/wordml" mc:Ignorable="w14 w15">
+<w:styles xmlns:mc="http://schemas.openxmlformats.org/markup-compatibility/2006" xmlns:r="http://schemas.openxmlformats.org/officeDocument/2006/relationships" xmlns:w="http://schemas.openxmlformats.org/wordprocessingml/2006/main" xmlns:w14="http://schemas.microsoft.com/office/word/2010/wordml" xmlns:w15="http://schemas.microsoft.com/office/word/2012/wordml" xmlns:w16cex="http://schemas.microsoft.com/office/word/2018/wordml/cex" xmlns:w16cid="http://schemas.microsoft.com/office/word/2016/wordml/cid" xmlns:w16="http://schemas.microsoft.com/office/word/2018/wordml" xmlns:w16du="http://schemas.microsoft.com/office/word/2023/wordml/word16du" xmlns:w16sdtdh="http://schemas.microsoft.com/office/word/2020/wordml/sdtdatahash" xmlns:w16se="http://schemas.microsoft.com/office/word/2015/wordml/symex" mc:Ignorable="w14 w15 w16se w16cid w16 w16cex w16sdtdh w16du">
   <w:docDefaults>
     <w:rPrDefault>
       <w:rPr>
@@ -5199,7 +3142,7 @@
       </w:pPr>
     </w:pPrDefault>
   </w:docDefaults>
-  <w:latentStyles w:defLockedState="0" w:defUIPriority="99" w:defSemiHidden="0" w:defUnhideWhenUsed="0" w:defQFormat="0" w:count="371">
+  <w:latentStyles w:defLockedState="0" w:defUIPriority="99" w:defSemiHidden="0" w:defUnhideWhenUsed="0" w:defQFormat="0" w:count="376">
     <w:lsdException w:name="Normal" w:uiPriority="0" w:qFormat="1"/>
     <w:lsdException w:name="heading 1" w:uiPriority="9" w:qFormat="1"/>
     <w:lsdException w:name="heading 2" w:semiHidden="1" w:uiPriority="9" w:unhideWhenUsed="1" w:qFormat="1"/>
@@ -5571,8 +3514,13 @@
     <w:lsdException w:name="List Table 5 Dark Accent 6" w:uiPriority="50"/>
     <w:lsdException w:name="List Table 6 Colorful Accent 6" w:uiPriority="51"/>
     <w:lsdException w:name="List Table 7 Colorful Accent 6" w:uiPriority="52"/>
+    <w:lsdException w:name="Mention" w:semiHidden="1" w:unhideWhenUsed="1"/>
+    <w:lsdException w:name="Smart Hyperlink" w:semiHidden="1" w:unhideWhenUsed="1"/>
+    <w:lsdException w:name="Hashtag" w:semiHidden="1" w:unhideWhenUsed="1"/>
+    <w:lsdException w:name="Unresolved Mention" w:semiHidden="1" w:unhideWhenUsed="1"/>
+    <w:lsdException w:name="Smart Link" w:semiHidden="1" w:unhideWhenUsed="1"/>
   </w:latentStyles>
-  <w:style w:type="paragraph" w:default="1" w:styleId="a">
+  <w:style w:type="paragraph" w:default="1" w:styleId="Normal">
     <w:name w:val="Normal"/>
     <w:qFormat/>
     <w:rsid w:val="0028219D"/>
@@ -5587,13 +3535,13 @@
       <w:lang w:eastAsia="zh-CN"/>
     </w:rPr>
   </w:style>
-  <w:style w:type="character" w:default="1" w:styleId="a0">
+  <w:style w:type="character" w:default="1" w:styleId="DefaultParagraphFont">
     <w:name w:val="Default Paragraph Font"/>
     <w:uiPriority w:val="1"/>
     <w:semiHidden/>
     <w:unhideWhenUsed/>
   </w:style>
-  <w:style w:type="table" w:default="1" w:styleId="a1">
+  <w:style w:type="table" w:default="1" w:styleId="TableNormal">
     <w:name w:val="Normal Table"/>
     <w:uiPriority w:val="99"/>
     <w:semiHidden/>
@@ -5608,15 +3556,15 @@
       </w:tblCellMar>
     </w:tblPr>
   </w:style>
-  <w:style w:type="numbering" w:default="1" w:styleId="a2">
+  <w:style w:type="numbering" w:default="1" w:styleId="NoList">
     <w:name w:val="No List"/>
     <w:uiPriority w:val="99"/>
     <w:semiHidden/>
     <w:unhideWhenUsed/>
   </w:style>
-  <w:style w:type="character" w:styleId="a3">
+  <w:style w:type="character" w:styleId="BookTitle">
     <w:name w:val="Book Title"/>
-    <w:basedOn w:val="a0"/>
+    <w:basedOn w:val="DefaultParagraphFont"/>
     <w:qFormat/>
     <w:rsid w:val="002764D4"/>
     <w:rPr>
@@ -5626,16 +3574,16 @@
       <w:spacing w:val="5"/>
     </w:rPr>
   </w:style>
-  <w:style w:type="paragraph" w:styleId="a4">
+  <w:style w:type="paragraph" w:styleId="Footer">
     <w:name w:val="footer"/>
-    <w:basedOn w:val="a"/>
-    <w:link w:val="a5"/>
+    <w:basedOn w:val="Normal"/>
+    <w:link w:val="FooterChar"/>
     <w:rsid w:val="002764D4"/>
   </w:style>
-  <w:style w:type="character" w:customStyle="1" w:styleId="a5">
-    <w:name w:val="Нижний колонтитул Знак"/>
-    <w:basedOn w:val="a0"/>
-    <w:link w:val="a4"/>
+  <w:style w:type="character" w:customStyle="1" w:styleId="FooterChar">
+    <w:name w:val="Footer Char"/>
+    <w:basedOn w:val="DefaultParagraphFont"/>
+    <w:link w:val="Footer"/>
     <w:rsid w:val="002764D4"/>
     <w:rPr>
       <w:rFonts w:ascii="Times New Roman" w:eastAsia="Times New Roman" w:hAnsi="Times New Roman" w:cs="Times New Roman"/>
@@ -5644,16 +3592,16 @@
       <w:lang w:eastAsia="zh-CN"/>
     </w:rPr>
   </w:style>
-  <w:style w:type="paragraph" w:styleId="a6">
+  <w:style w:type="paragraph" w:styleId="Header">
     <w:name w:val="header"/>
-    <w:basedOn w:val="a"/>
-    <w:link w:val="a7"/>
+    <w:basedOn w:val="Normal"/>
+    <w:link w:val="HeaderChar"/>
     <w:rsid w:val="002764D4"/>
   </w:style>
-  <w:style w:type="character" w:customStyle="1" w:styleId="a7">
-    <w:name w:val="Верхний колонтитул Знак"/>
-    <w:basedOn w:val="a0"/>
-    <w:link w:val="a6"/>
+  <w:style w:type="character" w:customStyle="1" w:styleId="HeaderChar">
+    <w:name w:val="Header Char"/>
+    <w:basedOn w:val="DefaultParagraphFont"/>
+    <w:link w:val="Header"/>
     <w:rsid w:val="002764D4"/>
     <w:rPr>
       <w:rFonts w:ascii="Times New Roman" w:eastAsia="Times New Roman" w:hAnsi="Times New Roman" w:cs="Times New Roman"/>
@@ -5664,7 +3612,7 @@
   </w:style>
   <w:style w:type="paragraph" w:customStyle="1" w:styleId="Times142">
     <w:name w:val="Times14_РИО2"/>
-    <w:basedOn w:val="a"/>
+    <w:basedOn w:val="Normal"/>
     <w:qFormat/>
     <w:rsid w:val="002764D4"/>
     <w:pPr>
@@ -5676,18 +3624,18 @@
       <w:sz w:val="28"/>
     </w:rPr>
   </w:style>
-  <w:style w:type="paragraph" w:customStyle="1" w:styleId="a8">
+  <w:style w:type="paragraph" w:customStyle="1" w:styleId="a">
     <w:name w:val="Содержимое таблицы"/>
-    <w:basedOn w:val="a"/>
+    <w:basedOn w:val="Normal"/>
     <w:qFormat/>
     <w:rsid w:val="002764D4"/>
     <w:pPr>
       <w:suppressLineNumbers/>
     </w:pPr>
   </w:style>
-  <w:style w:type="character" w:styleId="a9">
+  <w:style w:type="character" w:styleId="Strong">
     <w:name w:val="Strong"/>
-    <w:basedOn w:val="a0"/>
+    <w:basedOn w:val="DefaultParagraphFont"/>
     <w:uiPriority w:val="22"/>
     <w:qFormat/>
     <w:rsid w:val="00D57399"/>
@@ -5696,9 +3644,9 @@
       <w:bCs/>
     </w:rPr>
   </w:style>
-  <w:style w:type="paragraph" w:styleId="aa">
+  <w:style w:type="paragraph" w:styleId="ListParagraph">
     <w:name w:val="List Paragraph"/>
-    <w:basedOn w:val="a"/>
+    <w:basedOn w:val="Normal"/>
     <w:uiPriority w:val="34"/>
     <w:qFormat/>
     <w:rsid w:val="00596AAF"/>
@@ -5707,9 +3655,9 @@
       <w:contextualSpacing/>
     </w:pPr>
   </w:style>
-  <w:style w:type="table" w:styleId="ab">
+  <w:style w:type="table" w:styleId="TableGrid">
     <w:name w:val="Table Grid"/>
-    <w:basedOn w:val="a1"/>
+    <w:basedOn w:val="TableNormal"/>
     <w:uiPriority w:val="39"/>
     <w:rsid w:val="00596AAF"/>
     <w:pPr>
@@ -5726,9 +3674,9 @@
       </w:tblBorders>
     </w:tblPr>
   </w:style>
-  <w:style w:type="paragraph" w:styleId="ac">
+  <w:style w:type="paragraph" w:styleId="NormalWeb">
     <w:name w:val="Normal (Web)"/>
-    <w:basedOn w:val="a"/>
+    <w:basedOn w:val="Normal"/>
     <w:uiPriority w:val="99"/>
     <w:semiHidden/>
     <w:unhideWhenUsed/>

</xml_diff>